<commit_message>
Update Project Milestone 1 Draft Main Copy.docx
</commit_message>
<xml_diff>
--- a/Project Milestone 1 Draft Main Copy.docx
+++ b/Project Milestone 1 Draft Main Copy.docx
@@ -903,12 +903,6 @@
         <w:rPr>
           <w:rFonts w:ascii="Times New Roman" w:hAnsi="Times New Roman" w:cs="Times New Roman"/>
         </w:rPr>
-        <w:t xml:space="preserve"> </w:t>
-      </w:r>
-      <w:r>
-        <w:rPr>
-          <w:rFonts w:ascii="Times New Roman" w:hAnsi="Times New Roman" w:cs="Times New Roman"/>
-        </w:rPr>
         <w:t>O</w:t>
       </w:r>
       <w:r>
@@ -963,19 +957,20 @@
       <w:r>
         <w:rPr>
           <w:rFonts w:ascii="Times New Roman" w:hAnsi="Times New Roman" w:cs="Times New Roman"/>
-        </w:rPr>
-        <w:lastRenderedPageBreak/>
-        <w:t xml:space="preserve">standardization of metrics across sports. </w:t>
-      </w:r>
-      <w:r>
-        <w:rPr>
-          <w:rFonts w:ascii="Times New Roman" w:hAnsi="Times New Roman" w:cs="Times New Roman"/>
           <w:noProof/>
         </w:rPr>
         <w:drawing>
-          <wp:inline distT="0" distB="0" distL="0" distR="0" wp14:anchorId="033F35B7" wp14:editId="1D8A2DA3">
-            <wp:extent cx="5943600" cy="5059045"/>
-            <wp:effectExtent l="0" t="0" r="0" b="0"/>
+          <wp:anchor distT="0" distB="0" distL="114300" distR="114300" simplePos="0" relativeHeight="251661312" behindDoc="0" locked="0" layoutInCell="1" allowOverlap="1" wp14:anchorId="033F35B7" wp14:editId="213B969A">
+            <wp:simplePos x="0" y="0"/>
+            <wp:positionH relativeFrom="column">
+              <wp:posOffset>0</wp:posOffset>
+            </wp:positionH>
+            <wp:positionV relativeFrom="paragraph">
+              <wp:posOffset>3505200</wp:posOffset>
+            </wp:positionV>
+            <wp:extent cx="5219700" cy="4442460"/>
+            <wp:effectExtent l="0" t="0" r="0" b="2540"/>
+            <wp:wrapTopAndBottom/>
             <wp:docPr id="4" name="Picture 4" descr="Chart&#10;&#10;Description automatically generated with medium confidence"/>
             <wp:cNvGraphicFramePr>
               <a:graphicFrameLocks xmlns:a="http://schemas.openxmlformats.org/drawingml/2006/main" noChangeAspect="1"/>
@@ -988,7 +983,13 @@
                     <pic:cNvPicPr/>
                   </pic:nvPicPr>
                   <pic:blipFill>
-                    <a:blip r:embed="rId15"/>
+                    <a:blip r:embed="rId15" cstate="print">
+                      <a:extLst>
+                        <a:ext uri="{28A0092B-C50C-407E-A947-70E740481C1C}">
+                          <a14:useLocalDpi xmlns:a14="http://schemas.microsoft.com/office/drawing/2010/main" val="0"/>
+                        </a:ext>
+                      </a:extLst>
+                    </a:blip>
                     <a:stretch>
                       <a:fillRect/>
                     </a:stretch>
@@ -996,7 +997,7 @@
                   <pic:spPr>
                     <a:xfrm>
                       <a:off x="0" y="0"/>
-                      <a:ext cx="5943600" cy="5059045"/>
+                      <a:ext cx="5219700" cy="4442460"/>
                     </a:xfrm>
                     <a:prstGeom prst="rect">
                       <a:avLst/>
@@ -1005,8 +1006,20 @@
                 </pic:pic>
               </a:graphicData>
             </a:graphic>
-          </wp:inline>
+            <wp14:sizeRelH relativeFrom="page">
+              <wp14:pctWidth>0</wp14:pctWidth>
+            </wp14:sizeRelH>
+            <wp14:sizeRelV relativeFrom="page">
+              <wp14:pctHeight>0</wp14:pctHeight>
+            </wp14:sizeRelV>
+          </wp:anchor>
         </w:drawing>
+      </w:r>
+      <w:r>
+        <w:rPr>
+          <w:rFonts w:ascii="Times New Roman" w:hAnsi="Times New Roman" w:cs="Times New Roman"/>
+        </w:rPr>
+        <w:t xml:space="preserve">standardization of metrics across sports. </w:t>
       </w:r>
     </w:p>
     <w:p>
@@ -1107,14 +1120,7 @@
         <w:rPr>
           <w:rFonts w:ascii="Times New Roman" w:hAnsi="Times New Roman" w:cs="Times New Roman"/>
         </w:rPr>
-        <w:t xml:space="preserve">There are many publicly available datasets on Kaggle which provide pre-packaged information, however, as with any pre-made dataset, the risk with using these is that we do not entirely know what the data collection process was. As such, in addition to these pre-packaged datasets, our group will be able to utilize </w:t>
-      </w:r>
-      <w:r>
-        <w:rPr>
-          <w:rFonts w:ascii="Times New Roman" w:hAnsi="Times New Roman" w:cs="Times New Roman"/>
-        </w:rPr>
-        <w:lastRenderedPageBreak/>
-        <w:t xml:space="preserve">several packages in R that have been designed to easily scrape and aggregate sports data. These include </w:t>
+        <w:t xml:space="preserve">There are many publicly available datasets on Kaggle which provide pre-packaged information, however, as with any pre-made dataset, the risk with using these is that we do not entirely know what the data collection process was. As such, in addition to these pre-packaged datasets, our group will be able to utilize several packages in R that have been designed to easily scrape and aggregate sports data. These include </w:t>
       </w:r>
       <w:proofErr w:type="spellStart"/>
       <w:r>
@@ -1340,7 +1346,14 @@
         <w:rPr>
           <w:rFonts w:ascii="Times New Roman" w:hAnsi="Times New Roman" w:cs="Times New Roman"/>
         </w:rPr>
-        <w:t>to understand. Overall, we think at this point that we are aptly prepared to best make our design studio efficient, insightful and useful for our target audience, based on the research we have completed.</w:t>
+        <w:t xml:space="preserve">to understand. Overall, we think at this point that we are aptly prepared to best make our design </w:t>
+      </w:r>
+      <w:r>
+        <w:rPr>
+          <w:rFonts w:ascii="Times New Roman" w:hAnsi="Times New Roman" w:cs="Times New Roman"/>
+        </w:rPr>
+        <w:lastRenderedPageBreak/>
+        <w:t>studio efficient, insightful and useful for our target audience, based on the research we have completed.</w:t>
       </w:r>
     </w:p>
     <w:p>
@@ -1466,7 +1479,7 @@
         <w:pStyle w:val="NormalWeb"/>
         <w:ind w:left="567" w:hanging="567"/>
         <w:rPr>
-          <w:rFonts w:eastAsiaTheme="minorEastAsia" w:hint="eastAsia"/>
+          <w:rFonts w:eastAsiaTheme="minorEastAsia"/>
         </w:rPr>
       </w:pPr>
       <w:r>
@@ -1482,7 +1495,7 @@
       <w:r>
         <w:t xml:space="preserve">, FiveThirtyEight, 30 Aug. 2018, </w:t>
       </w:r>
-      <w:hyperlink r:id="rId17" w:history="1">
+      <w:hyperlink r:id="rId17" w:anchor=":~:text=Data%20shows%20that%20players%20at,is%20pronounced%20for%20all%20positions" w:history="1">
         <w:r>
           <w:rPr>
             <w:rStyle w:val="Hyperlink"/>

</xml_diff>

<commit_message>
Touching up the project draft
A lot of cleaning up, making concise, and other general final touches
</commit_message>
<xml_diff>
--- a/Project Milestone 1 Draft Main Copy.docx
+++ b/Project Milestone 1 Draft Main Copy.docx
@@ -77,21 +77,12 @@
           <w:szCs w:val="28"/>
         </w:rPr>
       </w:pPr>
-      <w:proofErr w:type="spellStart"/>
       <w:r>
         <w:rPr>
           <w:sz w:val="28"/>
           <w:szCs w:val="28"/>
         </w:rPr>
-        <w:t>Jinghao</w:t>
-      </w:r>
-      <w:proofErr w:type="spellEnd"/>
-      <w:r>
-        <w:rPr>
-          <w:sz w:val="28"/>
-          <w:szCs w:val="28"/>
-        </w:rPr>
-        <w:t xml:space="preserve"> Liu, Marwan Lloyd, Skylar Shafer, Max Zou</w:t>
+        <w:t>Jinghao Liu, Marwan Lloyd, Skylar Shafer, Max Zou</w:t>
       </w:r>
     </w:p>
     <w:p/>
@@ -126,13 +117,6 @@
       </w:r>
       <w:r>
         <w:rPr>
-          <w:b/>
-          <w:bCs/>
-        </w:rPr>
-        <w:t xml:space="preserve">Modality Decision: </w:t>
-      </w:r>
-      <w:r>
-        <w:rPr>
           <w:rFonts w:ascii="Times New Roman" w:hAnsi="Times New Roman" w:cs="Times New Roman"/>
         </w:rPr>
         <w:t xml:space="preserve">For our project, our group has decided to work with </w:t>
@@ -159,37 +143,13 @@
         <w:rPr>
           <w:rFonts w:ascii="Times New Roman" w:hAnsi="Times New Roman" w:cs="Times New Roman"/>
         </w:rPr>
-        <w:t xml:space="preserve">. More specifically, we are looking to analyze the impact of aging on athletic performance, seeing why age impacts athletes differently, both within the same sport and across different sports, and see what factors might contribute to these differences. </w:t>
-      </w:r>
-      <w:r>
-        <w:rPr>
-          <w:rFonts w:ascii="Times New Roman" w:hAnsi="Times New Roman" w:cs="Times New Roman"/>
-          <w:b/>
-          <w:bCs/>
-          <w:sz w:val="32"/>
-          <w:szCs w:val="32"/>
-        </w:rPr>
-        <w:t xml:space="preserve">(NOTE: CHANGE/UPDATE THIS IF WE DECIDE ON SOMETHING ELSE) </w:t>
-      </w:r>
-      <w:r>
-        <w:rPr>
-          <w:rFonts w:ascii="Times New Roman" w:hAnsi="Times New Roman" w:cs="Times New Roman"/>
-        </w:rPr>
-        <w:t xml:space="preserve">We believe that the design studio modality will be the better option for this analysis, as it can allow users to tailor the </w:t>
-      </w:r>
-      <w:proofErr w:type="gramStart"/>
-      <w:r>
-        <w:rPr>
-          <w:rFonts w:ascii="Times New Roman" w:hAnsi="Times New Roman" w:cs="Times New Roman"/>
-        </w:rPr>
-        <w:t>data</w:t>
-      </w:r>
-      <w:proofErr w:type="gramEnd"/>
-      <w:r>
-        <w:rPr>
-          <w:rFonts w:ascii="Times New Roman" w:hAnsi="Times New Roman" w:cs="Times New Roman"/>
-        </w:rPr>
-        <w:t xml:space="preserve"> they are looking at to sports and athlete groups that they are familiar with and better able to relate to, thus providing them with greater understanding of the data </w:t>
+        <w:t xml:space="preserve">. More specifically, we are looking to the impact of aging on athletic performance, seeing why age impacts athletes differently, both within the same sport and across different sports, and see what factors might contribute to these differences. </w:t>
+      </w:r>
+      <w:r>
+        <w:rPr>
+          <w:rFonts w:ascii="Times New Roman" w:hAnsi="Times New Roman" w:cs="Times New Roman"/>
+        </w:rPr>
+        <w:t xml:space="preserve">We believe that the design studio modality will be the better option for this analysis, as it can allow users to tailor the data they are looking at to sports and athlete groups that they are familiar with and better able to relate to, thus providing them with greater understanding of the data </w:t>
       </w:r>
       <w:r>
         <w:rPr>
@@ -197,14 +157,111 @@
         </w:rPr>
         <w:t>they are viewing.</w:t>
       </w:r>
-    </w:p>
-    <w:p>
-      <w:pPr>
-        <w:spacing w:line="480" w:lineRule="auto"/>
-        <w:rPr>
-          <w:rFonts w:ascii="Times New Roman" w:hAnsi="Times New Roman" w:cs="Times New Roman"/>
-        </w:rPr>
-      </w:pPr>
+      <w:r>
+        <w:rPr>
+          <w:rFonts w:ascii="Times New Roman" w:hAnsi="Times New Roman" w:cs="Times New Roman"/>
+        </w:rPr>
+        <w:t xml:space="preserve"> We will be using player information across several major sports</w:t>
+      </w:r>
+      <w:r>
+        <w:rPr>
+          <w:rFonts w:ascii="Times New Roman" w:hAnsi="Times New Roman" w:cs="Times New Roman"/>
+        </w:rPr>
+        <w:t xml:space="preserve"> and the </w:t>
+      </w:r>
+      <w:r>
+        <w:rPr>
+          <w:rFonts w:ascii="Times New Roman" w:hAnsi="Times New Roman" w:cs="Times New Roman"/>
+        </w:rPr>
+        <w:t>Olympics</w:t>
+      </w:r>
+      <w:r>
+        <w:rPr>
+          <w:rFonts w:ascii="Times New Roman" w:hAnsi="Times New Roman" w:cs="Times New Roman"/>
+        </w:rPr>
+        <w:t xml:space="preserve"> with datasets obtained from Kaggle. These datasets will include an NBA dataset of players from 1950-2019 scraped from basketball-reference, an all time Premier League Player Statistics dataset of 2020 Premier League players, NHL Player Data from 2004-2018 (links to all three </w:t>
+      </w:r>
+      <w:r>
+        <w:rPr>
+          <w:rFonts w:ascii="Times New Roman" w:hAnsi="Times New Roman" w:cs="Times New Roman"/>
+        </w:rPr>
+        <w:t>can be found</w:t>
+      </w:r>
+      <w:r>
+        <w:rPr>
+          <w:rFonts w:ascii="Times New Roman" w:hAnsi="Times New Roman" w:cs="Times New Roman"/>
+        </w:rPr>
+        <w:t xml:space="preserve"> in the citations)</w:t>
+      </w:r>
+      <w:r>
+        <w:rPr>
+          <w:rFonts w:ascii="Times New Roman" w:hAnsi="Times New Roman" w:cs="Times New Roman"/>
+        </w:rPr>
+        <w:t>, and 120 years of Olympics history: athletes and results</w:t>
+      </w:r>
+      <w:r>
+        <w:rPr>
+          <w:rFonts w:ascii="Times New Roman" w:hAnsi="Times New Roman" w:cs="Times New Roman"/>
+        </w:rPr>
+        <w:t xml:space="preserve">. </w:t>
+      </w:r>
+    </w:p>
+    <w:p>
+      <w:pPr>
+        <w:spacing w:line="480" w:lineRule="auto"/>
+        <w:rPr>
+          <w:rFonts w:ascii="Times New Roman" w:hAnsi="Times New Roman" w:cs="Times New Roman"/>
+        </w:rPr>
+      </w:pPr>
+      <w:r>
+        <w:rPr>
+          <w:rFonts w:ascii="Times New Roman" w:hAnsi="Times New Roman" w:cs="Times New Roman"/>
+        </w:rPr>
+        <w:tab/>
+        <w:t>When thinking about the dashboard that this data could produce, several key factors come to mind. These include, but are not limited to, options to switch between sport displayed, handling increased specificity if a user wants to narrow in on an age range, and a table sub-section as well for easier diving into a specific professional player, if so desired</w:t>
+      </w:r>
+      <w:r>
+        <w:rPr>
+          <w:rFonts w:ascii="Times New Roman" w:hAnsi="Times New Roman" w:cs="Times New Roman"/>
+        </w:rPr>
+        <w:t>.</w:t>
+      </w:r>
+      <w:r>
+        <w:rPr>
+          <w:rFonts w:ascii="Times New Roman" w:hAnsi="Times New Roman" w:cs="Times New Roman"/>
+        </w:rPr>
+        <w:t xml:space="preserve"> </w:t>
+      </w:r>
+      <w:r>
+        <w:rPr>
+          <w:rFonts w:ascii="Times New Roman" w:hAnsi="Times New Roman" w:cs="Times New Roman"/>
+        </w:rPr>
+        <w:t>A</w:t>
+      </w:r>
+      <w:r>
+        <w:rPr>
+          <w:rFonts w:ascii="Times New Roman" w:hAnsi="Times New Roman" w:cs="Times New Roman"/>
+        </w:rPr>
+        <w:t xml:space="preserve"> general foundational mockup of this</w:t>
+      </w:r>
+      <w:r>
+        <w:rPr>
+          <w:rFonts w:ascii="Times New Roman" w:hAnsi="Times New Roman" w:cs="Times New Roman"/>
+        </w:rPr>
+        <w:t xml:space="preserve"> dashboard</w:t>
+      </w:r>
+      <w:r>
+        <w:rPr>
+          <w:rFonts w:ascii="Times New Roman" w:hAnsi="Times New Roman" w:cs="Times New Roman"/>
+        </w:rPr>
+        <w:t xml:space="preserve"> can be found below</w:t>
+      </w:r>
+      <w:r>
+        <w:rPr>
+          <w:rFonts w:ascii="Times New Roman" w:hAnsi="Times New Roman" w:cs="Times New Roman"/>
+        </w:rPr>
+        <w:t xml:space="preserve">. </w:t>
+      </w:r>
     </w:p>
     <w:p>
       <w:pPr>
@@ -218,17 +275,18 @@
           <w:rFonts w:ascii="Times New Roman" w:hAnsi="Times New Roman" w:cs="Times New Roman"/>
           <w:noProof/>
         </w:rPr>
+        <w:lastRenderedPageBreak/>
         <w:drawing>
-          <wp:anchor distT="0" distB="0" distL="114300" distR="114300" simplePos="0" relativeHeight="251659264" behindDoc="0" locked="0" layoutInCell="1" allowOverlap="1" wp14:anchorId="1A941ED4" wp14:editId="5AB098E4">
+          <wp:anchor distT="0" distB="0" distL="114300" distR="114300" simplePos="0" relativeHeight="251659264" behindDoc="0" locked="0" layoutInCell="1" allowOverlap="1" wp14:anchorId="1A941ED4" wp14:editId="60C01966">
             <wp:simplePos x="0" y="0"/>
             <wp:positionH relativeFrom="margin">
-              <wp:posOffset>2362200</wp:posOffset>
+              <wp:posOffset>2451100</wp:posOffset>
             </wp:positionH>
             <wp:positionV relativeFrom="paragraph">
-              <wp:posOffset>1485265</wp:posOffset>
+              <wp:posOffset>0</wp:posOffset>
             </wp:positionV>
-            <wp:extent cx="3103880" cy="1409700"/>
-            <wp:effectExtent l="0" t="0" r="1270" b="0"/>
+            <wp:extent cx="3550920" cy="1612900"/>
+            <wp:effectExtent l="0" t="0" r="5080" b="0"/>
             <wp:wrapSquare wrapText="bothSides"/>
             <wp:docPr id="2" name="Picture 2" descr="Chart, scatter chart&#10;&#10;Description automatically generated"/>
             <wp:cNvGraphicFramePr>
@@ -256,7 +314,7 @@
                   <pic:spPr>
                     <a:xfrm>
                       <a:off x="0" y="0"/>
-                      <a:ext cx="3103880" cy="1409700"/>
+                      <a:ext cx="3550920" cy="1612900"/>
                     </a:xfrm>
                     <a:prstGeom prst="rect">
                       <a:avLst/>
@@ -277,25 +335,10 @@
       <w:r>
         <w:rPr>
           <w:rFonts w:ascii="Times New Roman" w:hAnsi="Times New Roman" w:cs="Times New Roman"/>
-        </w:rPr>
-        <w:tab/>
-        <w:t xml:space="preserve">When thinking about the dashboard that this data could produce, several key factors come to mind. These include, but are not limited to, options to switch between sport displayed, handling increased specificity if a user wants to narrow in on an age range, and may also include a table sub-section as well for easier diving into a specific professional player, if so desired. </w:t>
-      </w:r>
-    </w:p>
-    <w:p>
-      <w:pPr>
-        <w:spacing w:line="480" w:lineRule="auto"/>
-        <w:rPr>
-          <w:rFonts w:ascii="Times New Roman" w:hAnsi="Times New Roman" w:cs="Times New Roman"/>
-        </w:rPr>
-      </w:pPr>
-      <w:r>
-        <w:rPr>
-          <w:rFonts w:ascii="Times New Roman" w:hAnsi="Times New Roman" w:cs="Times New Roman"/>
           <w:noProof/>
         </w:rPr>
         <w:drawing>
-          <wp:anchor distT="0" distB="0" distL="114300" distR="114300" simplePos="0" relativeHeight="251660288" behindDoc="0" locked="0" layoutInCell="1" allowOverlap="1" wp14:anchorId="52501529" wp14:editId="3C7AE489">
+          <wp:anchor distT="0" distB="0" distL="114300" distR="114300" simplePos="0" relativeHeight="251660288" behindDoc="0" locked="0" layoutInCell="1" allowOverlap="1" wp14:anchorId="52501529" wp14:editId="44D5E2A2">
             <wp:simplePos x="0" y="0"/>
             <wp:positionH relativeFrom="margin">
               <wp:align>left</wp:align>
@@ -364,16 +407,16 @@
           <w:noProof/>
         </w:rPr>
         <w:drawing>
-          <wp:anchor distT="0" distB="0" distL="114300" distR="114300" simplePos="0" relativeHeight="251658240" behindDoc="0" locked="0" layoutInCell="1" allowOverlap="1" wp14:anchorId="0D7AD7D1" wp14:editId="784E4AFF">
+          <wp:anchor distT="0" distB="0" distL="114300" distR="114300" simplePos="0" relativeHeight="251658240" behindDoc="0" locked="0" layoutInCell="1" allowOverlap="1" wp14:anchorId="0D7AD7D1" wp14:editId="730EEA73">
             <wp:simplePos x="0" y="0"/>
             <wp:positionH relativeFrom="column">
               <wp:posOffset>2362200</wp:posOffset>
             </wp:positionH>
             <wp:positionV relativeFrom="paragraph">
-              <wp:posOffset>1174115</wp:posOffset>
+              <wp:posOffset>1521460</wp:posOffset>
             </wp:positionV>
-            <wp:extent cx="3194050" cy="1135380"/>
-            <wp:effectExtent l="0" t="0" r="6350" b="7620"/>
+            <wp:extent cx="3810000" cy="1353820"/>
+            <wp:effectExtent l="0" t="0" r="0" b="5080"/>
             <wp:wrapSquare wrapText="bothSides"/>
             <wp:docPr id="1" name="Picture 1" descr="Table&#10;&#10;Description automatically generated"/>
             <wp:cNvGraphicFramePr>
@@ -401,7 +444,7 @@
                   <pic:spPr>
                     <a:xfrm>
                       <a:off x="0" y="0"/>
-                      <a:ext cx="3194050" cy="1135380"/>
+                      <a:ext cx="3810000" cy="1353820"/>
                     </a:xfrm>
                     <a:prstGeom prst="rect">
                       <a:avLst/>
@@ -430,14 +473,23 @@
     </w:p>
     <w:p>
       <w:pPr>
-        <w:spacing w:line="480" w:lineRule="auto"/>
-        <w:ind w:firstLine="720"/>
+        <w:pStyle w:val="Caption"/>
+        <w:jc w:val="center"/>
         <w:rPr>
           <w:rFonts w:ascii="Times New Roman" w:hAnsi="Times New Roman" w:cs="Times New Roman"/>
           <w:b/>
           <w:bCs/>
-        </w:rPr>
-      </w:pPr>
+          <w:sz w:val="20"/>
+          <w:szCs w:val="20"/>
+        </w:rPr>
+      </w:pPr>
+      <w:r>
+        <w:rPr>
+          <w:sz w:val="20"/>
+          <w:szCs w:val="20"/>
+        </w:rPr>
+        <w:t>Foundational mockup of the dashboard for viewing age data across different sports</w:t>
+      </w:r>
     </w:p>
     <w:p>
       <w:pPr>
@@ -451,14 +503,188 @@
         <w:rPr>
           <w:rFonts w:ascii="Times New Roman" w:hAnsi="Times New Roman" w:cs="Times New Roman"/>
         </w:rPr>
+        <w:t>Additionally,</w:t>
+      </w:r>
+      <w:r>
+        <w:rPr>
+          <w:rFonts w:ascii="Times New Roman" w:hAnsi="Times New Roman" w:cs="Times New Roman"/>
+        </w:rPr>
+        <w:t xml:space="preserve"> not shown in the present mockup,</w:t>
+      </w:r>
+      <w:r>
+        <w:rPr>
+          <w:rFonts w:ascii="Times New Roman" w:hAnsi="Times New Roman" w:cs="Times New Roman"/>
+        </w:rPr>
+        <w:t xml:space="preserve"> there would be a secondary </w:t>
+      </w:r>
+      <w:r>
+        <w:rPr>
+          <w:rFonts w:ascii="Times New Roman" w:hAnsi="Times New Roman" w:cs="Times New Roman"/>
+        </w:rPr>
+        <w:t xml:space="preserve">dropdown </w:t>
+      </w:r>
+      <w:r>
+        <w:rPr>
+          <w:rFonts w:ascii="Times New Roman" w:hAnsi="Times New Roman" w:cs="Times New Roman"/>
+        </w:rPr>
+        <w:t xml:space="preserve">menu allowing a user to narrow in on what statistic within the sport they are looking at, this would include options like age distribution, performance rating per age across the sport, and the number of players that retire at each age in that sport. </w:t>
+      </w:r>
+      <w:r>
+        <w:rPr>
+          <w:rFonts w:ascii="Times New Roman" w:hAnsi="Times New Roman" w:cs="Times New Roman"/>
+        </w:rPr>
+        <w:t xml:space="preserve">Thus, through the combination of these two </w:t>
+      </w:r>
+      <w:r>
+        <w:rPr>
+          <w:rFonts w:ascii="Times New Roman" w:hAnsi="Times New Roman" w:cs="Times New Roman"/>
+        </w:rPr>
+        <w:t>selections</w:t>
+      </w:r>
+      <w:r>
+        <w:rPr>
+          <w:rFonts w:ascii="Times New Roman" w:hAnsi="Times New Roman" w:cs="Times New Roman"/>
+        </w:rPr>
+        <w:t xml:space="preserve">, we aim to provide a user with a broad spectrum of insights in order to make the different sports as comparable as possible. </w:t>
+      </w:r>
+    </w:p>
+    <w:p>
+      <w:pPr>
+        <w:spacing w:line="480" w:lineRule="auto"/>
+        <w:ind w:firstLine="720"/>
+        <w:rPr>
+          <w:rFonts w:ascii="Times New Roman" w:hAnsi="Times New Roman" w:cs="Times New Roman"/>
+        </w:rPr>
+      </w:pPr>
+    </w:p>
+    <w:p>
+      <w:pPr>
+        <w:spacing w:line="480" w:lineRule="auto"/>
+        <w:ind w:firstLine="720"/>
+        <w:rPr>
+          <w:rFonts w:ascii="Times New Roman" w:hAnsi="Times New Roman" w:cs="Times New Roman"/>
+        </w:rPr>
+      </w:pPr>
+      <w:r>
+        <w:rPr>
+          <w:rFonts w:ascii="Times New Roman" w:hAnsi="Times New Roman" w:cs="Times New Roman"/>
+        </w:rPr>
+        <w:t xml:space="preserve">The possible uses for this data are widespread, with clients ranging from </w:t>
+      </w:r>
+      <w:r>
+        <w:rPr>
+          <w:rFonts w:ascii="Times New Roman" w:hAnsi="Times New Roman" w:cs="Times New Roman"/>
+        </w:rPr>
+        <w:t>sports teams, athletic training groups, and individuals who are looking to stay athletic at an above average level into their 30’s, 40’s</w:t>
+      </w:r>
+      <w:r>
+        <w:rPr>
+          <w:rFonts w:ascii="Times New Roman" w:hAnsi="Times New Roman" w:cs="Times New Roman"/>
+        </w:rPr>
+        <w:t>,</w:t>
+      </w:r>
+      <w:r>
+        <w:rPr>
+          <w:rFonts w:ascii="Times New Roman" w:hAnsi="Times New Roman" w:cs="Times New Roman"/>
+        </w:rPr>
+        <w:t xml:space="preserve"> and beyond. </w:t>
+      </w:r>
+      <w:r>
+        <w:rPr>
+          <w:rFonts w:ascii="Times New Roman" w:hAnsi="Times New Roman" w:cs="Times New Roman"/>
+        </w:rPr>
+        <w:t xml:space="preserve">Given the disparities between these groups, it will be a </w:t>
+      </w:r>
+      <w:r>
+        <w:rPr>
+          <w:rFonts w:ascii="Times New Roman" w:hAnsi="Times New Roman" w:cs="Times New Roman"/>
+        </w:rPr>
+        <w:t xml:space="preserve">challenge to satisfy them all. However, doing this will require </w:t>
+      </w:r>
+      <w:r>
+        <w:rPr>
+          <w:rFonts w:ascii="Times New Roman" w:hAnsi="Times New Roman" w:cs="Times New Roman"/>
+        </w:rPr>
+        <w:t>making the data visualization as relatable as possible for all groups. As such, we plan to prioritize the filtering and customization, so that the visualization will present</w:t>
+      </w:r>
+      <w:r>
+        <w:rPr>
+          <w:rFonts w:ascii="Times New Roman" w:hAnsi="Times New Roman" w:cs="Times New Roman"/>
+        </w:rPr>
+        <w:t xml:space="preserve"> relatable data across a range of sports,</w:t>
+      </w:r>
+      <w:r>
+        <w:rPr>
+          <w:rFonts w:ascii="Times New Roman" w:hAnsi="Times New Roman" w:cs="Times New Roman"/>
+        </w:rPr>
+        <w:t xml:space="preserve"> and satisfy the </w:t>
+      </w:r>
+      <w:r>
+        <w:rPr>
+          <w:rFonts w:ascii="Times New Roman" w:hAnsi="Times New Roman" w:cs="Times New Roman"/>
+        </w:rPr>
         <w:lastRenderedPageBreak/>
-        <w:t xml:space="preserve">Additionally, there would be a secondary menu allowing a user to narrow in on what statistic within the sport they are looking at, this would include options like age distribution, performance rating per age across the sport, and the number of players that retire at each age in that sport. </w:t>
-      </w:r>
-      <w:r>
-        <w:rPr>
-          <w:rFonts w:ascii="Times New Roman" w:hAnsi="Times New Roman" w:cs="Times New Roman"/>
-        </w:rPr>
-        <w:t xml:space="preserve">Thus, through the combination of these two statistics, we aim to provide a user with a broad spectrum of insights in order to make the different sports as comparable as possible. </w:t>
+        <w:t>interest of a particular user.</w:t>
+      </w:r>
+      <w:r>
+        <w:rPr>
+          <w:rFonts w:ascii="Times New Roman" w:hAnsi="Times New Roman" w:cs="Times New Roman"/>
+        </w:rPr>
+        <w:t xml:space="preserve"> It may be a challenge to find the exact same data for every sport and so a </w:t>
+      </w:r>
+      <w:r>
+        <w:rPr>
+          <w:rFonts w:ascii="Times New Roman" w:hAnsi="Times New Roman" w:cs="Times New Roman"/>
+        </w:rPr>
+        <w:t>normalization</w:t>
+      </w:r>
+      <w:r>
+        <w:rPr>
+          <w:rFonts w:ascii="Times New Roman" w:hAnsi="Times New Roman" w:cs="Times New Roman"/>
+        </w:rPr>
+        <w:t xml:space="preserve"> process will be required, most likely via the creation of a type of rubric, in order </w:t>
+      </w:r>
+      <w:r>
+        <w:rPr>
+          <w:rFonts w:ascii="Times New Roman" w:hAnsi="Times New Roman" w:cs="Times New Roman"/>
+        </w:rPr>
+        <w:t xml:space="preserve">to provide meaningful comparisons on the factors that do stay similar across sports. </w:t>
+      </w:r>
+      <w:r>
+        <w:rPr>
+          <w:rFonts w:ascii="Times New Roman" w:hAnsi="Times New Roman" w:cs="Times New Roman"/>
+        </w:rPr>
+        <w:t xml:space="preserve">This normalization will allow for our display to change between sports without constant jarring visual changes </w:t>
+      </w:r>
+      <w:r>
+        <w:rPr>
+          <w:rFonts w:ascii="Times New Roman" w:hAnsi="Times New Roman" w:cs="Times New Roman"/>
+        </w:rPr>
+        <w:t>impacting the user’s experience</w:t>
+      </w:r>
+      <w:r>
+        <w:rPr>
+          <w:rFonts w:ascii="Times New Roman" w:hAnsi="Times New Roman" w:cs="Times New Roman"/>
+        </w:rPr>
+        <w:t>, and will hopefully allow users to still gain insight from sports outside their particular focus group</w:t>
+      </w:r>
+      <w:r>
+        <w:rPr>
+          <w:rFonts w:ascii="Times New Roman" w:hAnsi="Times New Roman" w:cs="Times New Roman"/>
+        </w:rPr>
+        <w:t>.</w:t>
+      </w:r>
+      <w:r>
+        <w:rPr>
+          <w:rFonts w:ascii="Times New Roman" w:hAnsi="Times New Roman" w:cs="Times New Roman"/>
+        </w:rPr>
+        <w:t xml:space="preserve"> </w:t>
+      </w:r>
+      <w:r>
+        <w:rPr>
+          <w:rFonts w:ascii="Times New Roman" w:hAnsi="Times New Roman" w:cs="Times New Roman"/>
+        </w:rPr>
+        <w:t xml:space="preserve"> </w:t>
       </w:r>
     </w:p>
     <w:p>
@@ -481,208 +707,51 @@
       <w:r>
         <w:rPr>
           <w:rFonts w:ascii="Times New Roman" w:hAnsi="Times New Roman" w:cs="Times New Roman"/>
-          <w:b/>
-          <w:bCs/>
-        </w:rPr>
-        <w:t>Motivation and Goals:</w:t>
-      </w:r>
-      <w:commentRangeStart w:id="0"/>
-      <w:r>
-        <w:rPr>
-          <w:rFonts w:ascii="Times New Roman" w:hAnsi="Times New Roman" w:cs="Times New Roman"/>
-          <w:b/>
-          <w:bCs/>
-        </w:rPr>
-        <w:t xml:space="preserve"> </w:t>
-      </w:r>
-      <w:commentRangeEnd w:id="0"/>
-      <w:r>
-        <w:rPr>
-          <w:rStyle w:val="CommentReference"/>
-        </w:rPr>
-        <w:commentReference w:id="0"/>
-      </w:r>
-      <w:r>
-        <w:rPr>
-          <w:rFonts w:ascii="Times New Roman" w:hAnsi="Times New Roman" w:cs="Times New Roman"/>
-        </w:rPr>
-        <w:t xml:space="preserve">The possible uses for this data are widespread, with clients ranging from </w:t>
-      </w:r>
-      <w:r>
-        <w:rPr>
-          <w:rFonts w:ascii="Times New Roman" w:hAnsi="Times New Roman" w:cs="Times New Roman"/>
-        </w:rPr>
-        <w:t xml:space="preserve">sports teams, athletic training groups, and individuals who are looking to stay athletic at an above average level into their 30’s, 40’s and beyond. </w:t>
-      </w:r>
-      <w:r>
-        <w:rPr>
-          <w:rFonts w:ascii="Times New Roman" w:hAnsi="Times New Roman" w:cs="Times New Roman"/>
-        </w:rPr>
-        <w:t xml:space="preserve">Given the disparities between these groups, it will be a </w:t>
-      </w:r>
-      <w:r>
-        <w:rPr>
-          <w:rFonts w:ascii="Times New Roman" w:hAnsi="Times New Roman" w:cs="Times New Roman"/>
-        </w:rPr>
-        <w:t xml:space="preserve">challenge to satisfy them all. However, doing this will require successful implementation of the customization tools described above. Most importantly will be having relatable data across a range of sports, as there is not large amount of insight that an aging golfer can gain from an aging soccer player. It may be a challenge to find the exact same data for every sport and so a </w:t>
-      </w:r>
-      <w:r>
-        <w:rPr>
-          <w:rFonts w:ascii="Times New Roman" w:hAnsi="Times New Roman" w:cs="Times New Roman"/>
-        </w:rPr>
-        <w:t>normalization</w:t>
-      </w:r>
-      <w:r>
-        <w:rPr>
-          <w:rFonts w:ascii="Times New Roman" w:hAnsi="Times New Roman" w:cs="Times New Roman"/>
-        </w:rPr>
-        <w:t xml:space="preserve"> process will be required, most likely via the creation of a type of rubric, in order </w:t>
-      </w:r>
-      <w:r>
-        <w:rPr>
-          <w:rFonts w:ascii="Times New Roman" w:hAnsi="Times New Roman" w:cs="Times New Roman"/>
-        </w:rPr>
-        <w:t xml:space="preserve">to provide meaningful comparisons on the factors that do stay similar across sports, like injuries. </w:t>
-      </w:r>
-      <w:r>
-        <w:rPr>
-          <w:rFonts w:ascii="Times New Roman" w:hAnsi="Times New Roman" w:cs="Times New Roman"/>
-        </w:rPr>
-        <w:t xml:space="preserve">This normalization will allow for our display to change between sports without constant jarring visual changes </w:t>
-      </w:r>
-      <w:r>
-        <w:rPr>
-          <w:rFonts w:ascii="Times New Roman" w:hAnsi="Times New Roman" w:cs="Times New Roman"/>
-        </w:rPr>
-        <w:t>impacting the user’s experience</w:t>
-      </w:r>
-      <w:r>
-        <w:rPr>
-          <w:rFonts w:ascii="Times New Roman" w:hAnsi="Times New Roman" w:cs="Times New Roman"/>
-        </w:rPr>
-        <w:t>.</w:t>
-      </w:r>
-      <w:r>
-        <w:rPr>
-          <w:rFonts w:ascii="Times New Roman" w:hAnsi="Times New Roman" w:cs="Times New Roman"/>
-        </w:rPr>
-        <w:t xml:space="preserve"> </w:t>
-      </w:r>
-      <w:r>
-        <w:rPr>
-          <w:rFonts w:ascii="Times New Roman" w:hAnsi="Times New Roman" w:cs="Times New Roman"/>
-        </w:rPr>
-        <w:t xml:space="preserve"> </w:t>
-      </w:r>
-    </w:p>
-    <w:p>
-      <w:pPr>
+        </w:rPr>
+        <w:t xml:space="preserve">When reviewing previous statistical research into this subject, as well as tangential ones, a few themes </w:t>
+      </w:r>
+      <w:r>
+        <w:rPr>
+          <w:rFonts w:ascii="Times New Roman" w:hAnsi="Times New Roman" w:cs="Times New Roman"/>
+        </w:rPr>
+        <w:t>for</w:t>
+      </w:r>
+      <w:r>
+        <w:rPr>
+          <w:rFonts w:ascii="Times New Roman" w:hAnsi="Times New Roman" w:cs="Times New Roman"/>
+        </w:rPr>
+        <w:t xml:space="preserve"> visualization became apparent. Firstly, the prevalence of numerical tables, it is very common to find a table with a subset of raw numbers accompanying the visualization. </w:t>
+      </w:r>
+      <w:r>
+        <w:rPr>
+          <w:rFonts w:ascii="Times New Roman" w:hAnsi="Times New Roman" w:cs="Times New Roman"/>
+        </w:rPr>
+        <w:t>Typically,</w:t>
+      </w:r>
+      <w:r>
+        <w:rPr>
+          <w:rFonts w:ascii="Times New Roman" w:hAnsi="Times New Roman" w:cs="Times New Roman"/>
+        </w:rPr>
+        <w:t xml:space="preserve"> they serve to provide further elaborations of the data (e.g. by including information like sample size, n, or % differences between points) and support the images by ensuring that this information is easily available without reducing the image’s legibility</w:t>
+      </w:r>
+      <w:r>
+        <w:rPr>
+          <w:rFonts w:ascii="Times New Roman" w:hAnsi="Times New Roman" w:cs="Times New Roman"/>
+        </w:rPr>
+        <w:t>, as shown in the screenshot below</w:t>
+      </w:r>
+      <w:r>
+        <w:rPr>
+          <w:rFonts w:ascii="Times New Roman" w:hAnsi="Times New Roman" w:cs="Times New Roman"/>
+        </w:rPr>
+        <w:t xml:space="preserve">. </w:t>
+      </w:r>
+    </w:p>
+    <w:p>
+      <w:pPr>
+        <w:keepNext/>
         <w:spacing w:line="480" w:lineRule="auto"/>
         <w:ind w:firstLine="720"/>
-        <w:rPr>
-          <w:rFonts w:ascii="Times New Roman" w:hAnsi="Times New Roman" w:cs="Times New Roman"/>
-        </w:rPr>
-      </w:pPr>
-    </w:p>
-    <w:p>
-      <w:pPr>
-        <w:spacing w:line="480" w:lineRule="auto"/>
-        <w:ind w:firstLine="720"/>
-        <w:rPr>
-          <w:rFonts w:ascii="Times New Roman" w:hAnsi="Times New Roman" w:cs="Times New Roman"/>
-        </w:rPr>
-      </w:pPr>
-      <w:r>
-        <w:rPr>
-          <w:rFonts w:ascii="Times New Roman" w:hAnsi="Times New Roman" w:cs="Times New Roman"/>
-          <w:b/>
-          <w:bCs/>
-        </w:rPr>
-        <w:t>Literature Review</w:t>
-      </w:r>
-      <w:r>
-        <w:rPr>
-          <w:rFonts w:ascii="Times New Roman" w:hAnsi="Times New Roman" w:cs="Times New Roman"/>
-          <w:b/>
-          <w:bCs/>
-        </w:rPr>
-        <w:t xml:space="preserve"> (NEED TO </w:t>
-      </w:r>
-      <w:r>
-        <w:rPr>
-          <w:rFonts w:ascii="Times New Roman" w:hAnsi="Times New Roman" w:cs="Times New Roman"/>
-          <w:b/>
-          <w:bCs/>
-        </w:rPr>
-        <w:t xml:space="preserve">DEFINITELY </w:t>
-      </w:r>
-      <w:r>
-        <w:rPr>
-          <w:rFonts w:ascii="Times New Roman" w:hAnsi="Times New Roman" w:cs="Times New Roman"/>
-          <w:b/>
-          <w:bCs/>
-        </w:rPr>
-        <w:t>FLESH OUT HERE MORE)</w:t>
-      </w:r>
-      <w:r>
-        <w:rPr>
-          <w:rFonts w:ascii="Times New Roman" w:hAnsi="Times New Roman" w:cs="Times New Roman"/>
-          <w:b/>
-          <w:bCs/>
-        </w:rPr>
-        <w:t xml:space="preserve">: </w:t>
-      </w:r>
-      <w:r>
-        <w:rPr>
-          <w:rFonts w:ascii="Times New Roman" w:hAnsi="Times New Roman" w:cs="Times New Roman"/>
-        </w:rPr>
-        <w:t xml:space="preserve">When reviewing previous statistical research into this subject, as well as tangential ones, a few themes of visualization became apparent. Firstly, the prevalence of numerical tables, it is very common to find a table with a subset of raw numbers accompanying the visualization. </w:t>
-      </w:r>
-      <w:r>
-        <w:rPr>
-          <w:rFonts w:ascii="Times New Roman" w:hAnsi="Times New Roman" w:cs="Times New Roman"/>
-        </w:rPr>
-        <w:t>Typically,</w:t>
-      </w:r>
-      <w:r>
-        <w:rPr>
-          <w:rFonts w:ascii="Times New Roman" w:hAnsi="Times New Roman" w:cs="Times New Roman"/>
-        </w:rPr>
-        <w:t xml:space="preserve"> they serve to provide further elaborations of the data (</w:t>
-      </w:r>
-      <w:proofErr w:type="gramStart"/>
-      <w:r>
-        <w:rPr>
-          <w:rFonts w:ascii="Times New Roman" w:hAnsi="Times New Roman" w:cs="Times New Roman"/>
-        </w:rPr>
-        <w:t>e.g.</w:t>
-      </w:r>
-      <w:proofErr w:type="gramEnd"/>
-      <w:r>
-        <w:rPr>
-          <w:rFonts w:ascii="Times New Roman" w:hAnsi="Times New Roman" w:cs="Times New Roman"/>
-        </w:rPr>
-        <w:t xml:space="preserve"> by including information like sample size, </w:t>
-      </w:r>
-      <w:r>
-        <w:rPr>
-          <w:rFonts w:ascii="Times New Roman" w:hAnsi="Times New Roman" w:cs="Times New Roman"/>
-        </w:rPr>
-        <w:lastRenderedPageBreak/>
-        <w:t xml:space="preserve">n, or % differences between points) and support the images by ensuring that this information is easily available without reducing the image’s legibility. </w:t>
-      </w:r>
-    </w:p>
-    <w:p>
-      <w:pPr>
-        <w:spacing w:line="480" w:lineRule="auto"/>
-        <w:ind w:firstLine="720"/>
-        <w:rPr>
-          <w:rFonts w:ascii="Times New Roman" w:hAnsi="Times New Roman" w:cs="Times New Roman"/>
-          <w:b/>
-          <w:bCs/>
-          <w:sz w:val="32"/>
-          <w:szCs w:val="32"/>
-        </w:rPr>
       </w:pPr>
       <w:r>
         <w:rPr>
@@ -693,11 +762,12 @@
           <w:sz w:val="32"/>
           <w:szCs w:val="32"/>
         </w:rPr>
+        <w:lastRenderedPageBreak/>
         <w:drawing>
-          <wp:inline distT="0" distB="0" distL="0" distR="0" wp14:anchorId="04F26631" wp14:editId="1D7D35F5">
-            <wp:extent cx="5257800" cy="2185694"/>
-            <wp:effectExtent l="0" t="0" r="0" b="5080"/>
-            <wp:docPr id="5" name="Picture 5" descr="Table&#10;&#10;Description automatically generated"/>
+          <wp:inline distT="0" distB="0" distL="0" distR="0" wp14:anchorId="5932CF67" wp14:editId="052650E0">
+            <wp:extent cx="4928588" cy="4871720"/>
+            <wp:effectExtent l="0" t="0" r="1905" b="5715"/>
+            <wp:docPr id="6" name="Picture 6" descr="Chart&#10;&#10;Description automatically generated"/>
             <wp:cNvGraphicFramePr>
               <a:graphicFrameLocks xmlns:a="http://schemas.openxmlformats.org/drawingml/2006/main" noChangeAspect="1"/>
             </wp:cNvGraphicFramePr>
@@ -705,11 +775,353 @@
               <a:graphicData uri="http://schemas.openxmlformats.org/drawingml/2006/picture">
                 <pic:pic xmlns:pic="http://schemas.openxmlformats.org/drawingml/2006/picture">
                   <pic:nvPicPr>
-                    <pic:cNvPr id="5" name="Picture 5" descr="Table&#10;&#10;Description automatically generated"/>
+                    <pic:cNvPr id="6" name="Picture 6" descr="Chart&#10;&#10;Description automatically generated"/>
                     <pic:cNvPicPr/>
                   </pic:nvPicPr>
                   <pic:blipFill>
-                    <a:blip r:embed="rId14" cstate="print">
+                    <a:blip r:embed="rId10"/>
+                    <a:stretch>
+                      <a:fillRect/>
+                    </a:stretch>
+                  </pic:blipFill>
+                  <pic:spPr>
+                    <a:xfrm>
+                      <a:off x="0" y="0"/>
+                      <a:ext cx="4928588" cy="4871720"/>
+                    </a:xfrm>
+                    <a:prstGeom prst="rect">
+                      <a:avLst/>
+                    </a:prstGeom>
+                  </pic:spPr>
+                </pic:pic>
+              </a:graphicData>
+            </a:graphic>
+          </wp:inline>
+        </w:drawing>
+      </w:r>
+    </w:p>
+    <w:p>
+      <w:pPr>
+        <w:pStyle w:val="Caption"/>
+        <w:jc w:val="center"/>
+        <w:rPr>
+          <w:rFonts w:ascii="Times New Roman" w:hAnsi="Times New Roman" w:cs="Times New Roman"/>
+          <w:b/>
+          <w:bCs/>
+          <w:sz w:val="20"/>
+          <w:szCs w:val="20"/>
+        </w:rPr>
+      </w:pPr>
+      <w:r>
+        <w:rPr>
+          <w:sz w:val="20"/>
+          <w:szCs w:val="20"/>
+        </w:rPr>
+        <w:t>An example of a</w:t>
+      </w:r>
+      <w:r>
+        <w:rPr>
+          <w:sz w:val="20"/>
+          <w:szCs w:val="20"/>
+        </w:rPr>
+        <w:softHyphen/>
+      </w:r>
+      <w:r>
+        <w:rPr>
+          <w:sz w:val="20"/>
+          <w:szCs w:val="20"/>
+        </w:rPr>
+        <w:t xml:space="preserve"> </w:t>
+      </w:r>
+      <w:r>
+        <w:rPr>
+          <w:sz w:val="20"/>
+          <w:szCs w:val="20"/>
+        </w:rPr>
+        <w:t>table elaborating on its relative visualization for weightlightfiting data</w:t>
+      </w:r>
+      <w:r>
+        <w:rPr>
+          <w:sz w:val="20"/>
+          <w:szCs w:val="20"/>
+        </w:rPr>
+        <w:t xml:space="preserve"> (Huebner and Perperoglou)</w:t>
+      </w:r>
+    </w:p>
+    <w:p>
+      <w:pPr>
+        <w:spacing w:line="480" w:lineRule="auto"/>
+        <w:ind w:firstLine="720"/>
+        <w:rPr>
+          <w:rFonts w:ascii="Times New Roman" w:hAnsi="Times New Roman" w:cs="Times New Roman"/>
+        </w:rPr>
+      </w:pPr>
+      <w:r>
+        <w:rPr>
+          <w:rFonts w:ascii="Times New Roman" w:hAnsi="Times New Roman" w:cs="Times New Roman"/>
+        </w:rPr>
+        <w:t>Additionally, a lot of the literature has been interested in attempting to determine the “peak” age for each sport.</w:t>
+      </w:r>
+      <w:r>
+        <w:rPr>
+          <w:rFonts w:ascii="Times New Roman" w:hAnsi="Times New Roman" w:cs="Times New Roman"/>
+        </w:rPr>
+        <w:t xml:space="preserve"> It is intuitive to assume that the relative “peak” age is different when it comes to different sports</w:t>
+      </w:r>
+      <w:r>
+        <w:rPr>
+          <w:rFonts w:ascii="Times New Roman" w:hAnsi="Times New Roman" w:cs="Times New Roman"/>
+        </w:rPr>
+        <w:t xml:space="preserve">, and </w:t>
+      </w:r>
+      <w:r>
+        <w:rPr>
+          <w:rFonts w:ascii="Times New Roman" w:hAnsi="Times New Roman" w:cs="Times New Roman"/>
+        </w:rPr>
+        <w:t xml:space="preserve">literature supports this assumption. </w:t>
+      </w:r>
+      <w:r>
+        <w:rPr>
+          <w:rFonts w:ascii="Times New Roman" w:hAnsi="Times New Roman" w:cs="Times New Roman"/>
+        </w:rPr>
+        <w:t>A</w:t>
+      </w:r>
+      <w:r>
+        <w:rPr>
+          <w:rFonts w:ascii="Times New Roman" w:hAnsi="Times New Roman" w:cs="Times New Roman"/>
+        </w:rPr>
+        <w:t>ccording to the article “</w:t>
+      </w:r>
+      <w:r>
+        <w:rPr>
+          <w:rFonts w:ascii="Times New Roman" w:hAnsi="Times New Roman" w:cs="Times New Roman"/>
+        </w:rPr>
+        <w:t>The NFL Is No League For Old Men</w:t>
+      </w:r>
+      <w:r>
+        <w:rPr>
+          <w:rFonts w:ascii="Times New Roman" w:hAnsi="Times New Roman" w:cs="Times New Roman"/>
+        </w:rPr>
+        <w:t>” on FiveThirtyEight, “D</w:t>
+      </w:r>
+      <w:r>
+        <w:rPr>
+          <w:rFonts w:ascii="Times New Roman" w:hAnsi="Times New Roman" w:cs="Times New Roman"/>
+        </w:rPr>
+        <w:t>ata shows that players at all positions generally see performance declines by age 30, with players’ peak ages ranging from 24 for running backs to 28 for most offensive linemen and quarterbacks</w:t>
+      </w:r>
+      <w:r>
+        <w:rPr>
+          <w:rFonts w:ascii="Times New Roman" w:hAnsi="Times New Roman" w:cs="Times New Roman"/>
+        </w:rPr>
+        <w:t>” (</w:t>
+      </w:r>
+      <w:r>
+        <w:rPr>
+          <w:rFonts w:ascii="Times New Roman" w:hAnsi="Times New Roman" w:cs="Times New Roman"/>
+        </w:rPr>
+        <w:t>Salfino</w:t>
+      </w:r>
+      <w:r>
+        <w:rPr>
+          <w:rFonts w:ascii="Times New Roman" w:hAnsi="Times New Roman" w:cs="Times New Roman"/>
+        </w:rPr>
+        <w:t xml:space="preserve">, 2018).  </w:t>
+      </w:r>
+      <w:r>
+        <w:rPr>
+          <w:rFonts w:ascii="Times New Roman" w:hAnsi="Times New Roman" w:cs="Times New Roman"/>
+        </w:rPr>
+        <w:t>Meanwhile in “...</w:t>
+      </w:r>
+      <w:r>
+        <w:rPr>
+          <w:rFonts w:ascii="Times New Roman" w:hAnsi="Times New Roman" w:cs="Times New Roman"/>
+        </w:rPr>
+        <w:t xml:space="preserve"> research shows that players tend to peak around the age of 27 or 28</w:t>
+      </w:r>
+      <w:r>
+        <w:rPr>
+          <w:rFonts w:ascii="Times New Roman" w:hAnsi="Times New Roman" w:cs="Times New Roman"/>
+        </w:rPr>
+        <w:t>” (</w:t>
+      </w:r>
+      <w:r>
+        <w:rPr>
+          <w:rFonts w:ascii="Times New Roman" w:hAnsi="Times New Roman" w:cs="Times New Roman"/>
+        </w:rPr>
+        <w:t>Steadman</w:t>
+      </w:r>
+      <w:r>
+        <w:rPr>
+          <w:rFonts w:ascii="Times New Roman" w:hAnsi="Times New Roman" w:cs="Times New Roman"/>
+        </w:rPr>
+        <w:t>, 2021)</w:t>
+      </w:r>
+      <w:r>
+        <w:rPr>
+          <w:rFonts w:ascii="Times New Roman" w:hAnsi="Times New Roman" w:cs="Times New Roman"/>
+        </w:rPr>
+        <w:t xml:space="preserve">, while in </w:t>
+      </w:r>
+      <w:r>
+        <w:rPr>
+          <w:rFonts w:ascii="Times New Roman" w:hAnsi="Times New Roman" w:cs="Times New Roman"/>
+        </w:rPr>
+        <w:t>soccer, average peak ages also vary from 26 for forwards to 30 for goalkeeper (</w:t>
+      </w:r>
+      <w:r>
+        <w:rPr>
+          <w:rFonts w:ascii="Times New Roman" w:hAnsi="Times New Roman" w:cs="Times New Roman"/>
+        </w:rPr>
+        <w:t xml:space="preserve">Oterhals </w:t>
+      </w:r>
+      <w:r>
+        <w:rPr>
+          <w:rFonts w:ascii="Times New Roman" w:hAnsi="Times New Roman" w:cs="Times New Roman"/>
+        </w:rPr>
+        <w:lastRenderedPageBreak/>
+        <w:t>Geir</w:t>
+      </w:r>
+      <w:r>
+        <w:rPr>
+          <w:rFonts w:ascii="Times New Roman" w:hAnsi="Times New Roman" w:cs="Times New Roman"/>
+        </w:rPr>
+        <w:t xml:space="preserve">, 2021). </w:t>
+      </w:r>
+      <w:r>
+        <w:rPr>
+          <w:rFonts w:ascii="Times New Roman" w:hAnsi="Times New Roman" w:cs="Times New Roman"/>
+        </w:rPr>
+        <w:t xml:space="preserve">Thus, from these </w:t>
+      </w:r>
+      <w:r>
+        <w:rPr>
+          <w:rFonts w:ascii="Times New Roman" w:hAnsi="Times New Roman" w:cs="Times New Roman"/>
+        </w:rPr>
+        <w:t>three</w:t>
+      </w:r>
+      <w:r>
+        <w:rPr>
+          <w:rFonts w:ascii="Times New Roman" w:hAnsi="Times New Roman" w:cs="Times New Roman"/>
+        </w:rPr>
+        <w:t xml:space="preserve"> literatures, one can expect the range and average of age </w:t>
+      </w:r>
+      <w:r>
+        <w:rPr>
+          <w:rFonts w:ascii="Times New Roman" w:hAnsi="Times New Roman" w:cs="Times New Roman"/>
+        </w:rPr>
+        <w:t xml:space="preserve">distribution is different when looking at performance. A more confrontational and energy intensive sport is to be expected to have a younger age distribution. If a sport is more benefited from a </w:t>
+      </w:r>
+      <w:r>
+        <w:rPr>
+          <w:rFonts w:ascii="Times New Roman" w:hAnsi="Times New Roman" w:cs="Times New Roman"/>
+        </w:rPr>
+        <w:t>developed knowledge of the game</w:t>
+      </w:r>
+      <w:r>
+        <w:rPr>
+          <w:rFonts w:ascii="Times New Roman" w:hAnsi="Times New Roman" w:cs="Times New Roman"/>
+        </w:rPr>
+        <w:t xml:space="preserve">, for example, golf, an older distribution of age is expected. </w:t>
+      </w:r>
+    </w:p>
+    <w:p>
+      <w:pPr>
+        <w:keepNext/>
+        <w:spacing w:line="480" w:lineRule="auto"/>
+        <w:ind w:firstLine="720"/>
+      </w:pPr>
+      <w:r>
+        <w:rPr>
+          <w:rFonts w:ascii="Times New Roman" w:hAnsi="Times New Roman" w:cs="Times New Roman"/>
+        </w:rPr>
+        <w:t>O</w:t>
+      </w:r>
+      <w:r>
+        <w:rPr>
+          <w:rFonts w:ascii="Times New Roman" w:hAnsi="Times New Roman" w:cs="Times New Roman"/>
+        </w:rPr>
+        <w:t>ne of the challenges</w:t>
+      </w:r>
+      <w:r>
+        <w:rPr>
+          <w:rFonts w:ascii="Times New Roman" w:hAnsi="Times New Roman" w:cs="Times New Roman"/>
+        </w:rPr>
+        <w:t xml:space="preserve"> is then to come up with a measurement of performance. According to Feng, “</w:t>
+      </w:r>
+      <w:r>
+        <w:rPr>
+          <w:rFonts w:ascii="Times New Roman" w:hAnsi="Times New Roman" w:cs="Times New Roman"/>
+        </w:rPr>
+        <w:t>There is no formal definition of a player’s “peak,” but by using various metrics to measure a player’s performance, such as player efficiency rating (PER), box plus-minus (BPM), and win shares (WS)</w:t>
+      </w:r>
+      <w:r>
+        <w:rPr>
+          <w:rFonts w:ascii="Times New Roman" w:hAnsi="Times New Roman" w:cs="Times New Roman"/>
+        </w:rPr>
+        <w:t>” (</w:t>
+      </w:r>
+      <w:r>
+        <w:rPr>
+          <w:rFonts w:ascii="Times New Roman" w:hAnsi="Times New Roman" w:cs="Times New Roman"/>
+        </w:rPr>
+        <w:t>Steadman</w:t>
+      </w:r>
+      <w:r>
+        <w:rPr>
+          <w:rFonts w:ascii="Times New Roman" w:hAnsi="Times New Roman" w:cs="Times New Roman"/>
+        </w:rPr>
+        <w:t xml:space="preserve">, 2021). Therefore, multiple metrics will be looked at and tested for this project to ensure the most accurate visualization result. It is also important to take into consideration of positions/roles of player. If looking at score itself, a player playing a defensive position is prone to score much less compares to a player at an offensive position. Another challenge is to standardize the performance measuring metrics so that a consistent visualization can be presented. It is obvious that using the average score each player scored at certain age is not ideal. Since for a sport like soccer the average player score is around single digits but for basketball is usually around 15 to 20. It is important to come up with a suitable rule of standardization of metrics across sports. </w:t>
+      </w:r>
+      <w:r>
+        <w:rPr>
+          <w:rFonts w:ascii="Times New Roman" w:hAnsi="Times New Roman" w:cs="Times New Roman"/>
+        </w:rPr>
+        <w:t xml:space="preserve">However, we are also prepared for the case that such a metric may not possible to develop, or in turn does not prove as insightful as we currently anticipate. In such a case, there are additional visualizations that we have seen in our research that we can draw inspiration from, so that insights can still be gathered across different sports without requiring standardization. </w:t>
+      </w:r>
+    </w:p>
+    <w:p>
+      <w:pPr>
+        <w:spacing w:line="480" w:lineRule="auto"/>
+        <w:rPr>
+          <w:rFonts w:ascii="Times New Roman" w:hAnsi="Times New Roman" w:cs="Times New Roman"/>
+        </w:rPr>
+      </w:pPr>
+    </w:p>
+    <w:p>
+      <w:pPr>
+        <w:keepNext/>
+        <w:spacing w:line="480" w:lineRule="auto"/>
+        <w:ind w:firstLine="720"/>
+        <w:jc w:val="center"/>
+        <w:rPr>
+          <w:rFonts w:ascii="Times New Roman" w:hAnsi="Times New Roman" w:cs="Times New Roman"/>
+        </w:rPr>
+      </w:pPr>
+      <w:r>
+        <w:rPr>
+          <w:rFonts w:ascii="Times New Roman" w:hAnsi="Times New Roman" w:cs="Times New Roman"/>
+          <w:noProof/>
+        </w:rPr>
+        <w:lastRenderedPageBreak/>
+        <w:drawing>
+          <wp:inline distT="0" distB="0" distL="0" distR="0" wp14:anchorId="033F35B7" wp14:editId="698A20E3">
+            <wp:extent cx="4305300" cy="3663832"/>
+            <wp:effectExtent l="0" t="0" r="0" b="0"/>
+            <wp:docPr id="4" name="Picture 4" descr="Chart&#10;&#10;Description automatically generated with medium confidence"/>
+            <wp:cNvGraphicFramePr>
+              <a:graphicFrameLocks xmlns:a="http://schemas.openxmlformats.org/drawingml/2006/main" noChangeAspect="1"/>
+            </wp:cNvGraphicFramePr>
+            <a:graphic xmlns:a="http://schemas.openxmlformats.org/drawingml/2006/main">
+              <a:graphicData uri="http://schemas.openxmlformats.org/drawingml/2006/picture">
+                <pic:pic xmlns:pic="http://schemas.openxmlformats.org/drawingml/2006/picture">
+                  <pic:nvPicPr>
+                    <pic:cNvPr id="4" name="Picture 4" descr="Chart&#10;&#10;Description automatically generated with medium confidence"/>
+                    <pic:cNvPicPr/>
+                  </pic:nvPicPr>
+                  <pic:blipFill>
+                    <a:blip r:embed="rId11" cstate="print">
                       <a:extLst>
                         <a:ext uri="{28A0092B-C50C-407E-A947-70E740481C1C}">
                           <a14:useLocalDpi xmlns:a14="http://schemas.microsoft.com/office/drawing/2010/main" val="0"/>
@@ -723,7 +1135,7 @@
                   <pic:spPr>
                     <a:xfrm>
                       <a:off x="0" y="0"/>
-                      <a:ext cx="5276104" cy="2193303"/>
+                      <a:ext cx="4331070" cy="3685762"/>
                     </a:xfrm>
                     <a:prstGeom prst="rect">
                       <a:avLst/>
@@ -738,240 +1150,35 @@
     </w:p>
     <w:p>
       <w:pPr>
-        <w:spacing w:line="480" w:lineRule="auto"/>
-        <w:ind w:firstLine="720"/>
-        <w:rPr>
-          <w:rFonts w:ascii="Times New Roman" w:hAnsi="Times New Roman" w:cs="Times New Roman"/>
-        </w:rPr>
-      </w:pPr>
-      <w:r>
-        <w:rPr>
-          <w:rFonts w:ascii="Times New Roman" w:hAnsi="Times New Roman" w:cs="Times New Roman"/>
-        </w:rPr>
-        <w:t xml:space="preserve">One of the goals of this project is to create a visualization of performance vs. age across different sports. It is intuitive to assume that the relative “peak” age is different when it comes to different sports. In fact, many literatures </w:t>
-      </w:r>
-      <w:proofErr w:type="gramStart"/>
-      <w:r>
-        <w:rPr>
-          <w:rFonts w:ascii="Times New Roman" w:hAnsi="Times New Roman" w:cs="Times New Roman"/>
-        </w:rPr>
-        <w:t>supports</w:t>
-      </w:r>
-      <w:proofErr w:type="gramEnd"/>
-      <w:r>
-        <w:rPr>
-          <w:rFonts w:ascii="Times New Roman" w:hAnsi="Times New Roman" w:cs="Times New Roman"/>
-        </w:rPr>
-        <w:t xml:space="preserve"> this assumption. Take basketball and football for example, according to the article “</w:t>
-      </w:r>
-      <w:r>
-        <w:rPr>
-          <w:rFonts w:ascii="Times New Roman" w:hAnsi="Times New Roman" w:cs="Times New Roman"/>
-        </w:rPr>
-        <w:t xml:space="preserve">The NFL Is No League </w:t>
-      </w:r>
-      <w:proofErr w:type="gramStart"/>
-      <w:r>
-        <w:rPr>
-          <w:rFonts w:ascii="Times New Roman" w:hAnsi="Times New Roman" w:cs="Times New Roman"/>
-        </w:rPr>
-        <w:t>For</w:t>
-      </w:r>
-      <w:proofErr w:type="gramEnd"/>
-      <w:r>
-        <w:rPr>
-          <w:rFonts w:ascii="Times New Roman" w:hAnsi="Times New Roman" w:cs="Times New Roman"/>
-        </w:rPr>
-        <w:t xml:space="preserve"> Old Men</w:t>
-      </w:r>
-      <w:r>
-        <w:rPr>
-          <w:rFonts w:ascii="Times New Roman" w:hAnsi="Times New Roman" w:cs="Times New Roman"/>
-        </w:rPr>
-        <w:t>” on FiveThirtyEight, “D</w:t>
-      </w:r>
-      <w:r>
-        <w:rPr>
-          <w:rFonts w:ascii="Times New Roman" w:hAnsi="Times New Roman" w:cs="Times New Roman"/>
-        </w:rPr>
-        <w:t>ata shows that players at all positions generally see performance declines by age 30, with players’ peak ages ranging from 24 for running backs to 28 for most offensive linemen and quarterbacks</w:t>
-      </w:r>
-      <w:r>
-        <w:rPr>
-          <w:rFonts w:ascii="Times New Roman" w:hAnsi="Times New Roman" w:cs="Times New Roman"/>
-        </w:rPr>
-        <w:t>” (</w:t>
-      </w:r>
-      <w:r>
-        <w:rPr>
-          <w:rFonts w:ascii="Times New Roman" w:hAnsi="Times New Roman" w:cs="Times New Roman"/>
-        </w:rPr>
-        <w:t>Salfino</w:t>
-      </w:r>
-      <w:r>
-        <w:rPr>
-          <w:rFonts w:ascii="Times New Roman" w:hAnsi="Times New Roman" w:cs="Times New Roman"/>
-        </w:rPr>
-        <w:t>, 2018). And for basketball, “</w:t>
-      </w:r>
-      <w:r>
-        <w:rPr>
-          <w:rFonts w:ascii="Times New Roman" w:hAnsi="Times New Roman" w:cs="Times New Roman"/>
-        </w:rPr>
-        <w:t>In general, research shows that players tend to peak around the age of 27 or 28</w:t>
-      </w:r>
-      <w:r>
-        <w:rPr>
-          <w:rFonts w:ascii="Times New Roman" w:hAnsi="Times New Roman" w:cs="Times New Roman"/>
-        </w:rPr>
-        <w:t>” (</w:t>
-      </w:r>
-      <w:r>
-        <w:rPr>
-          <w:rFonts w:ascii="Times New Roman" w:hAnsi="Times New Roman" w:cs="Times New Roman"/>
-        </w:rPr>
-        <w:t>Steadman</w:t>
-      </w:r>
-      <w:r>
-        <w:rPr>
-          <w:rFonts w:ascii="Times New Roman" w:hAnsi="Times New Roman" w:cs="Times New Roman"/>
-        </w:rPr>
-        <w:t xml:space="preserve">, 2021). </w:t>
-      </w:r>
-      <w:r>
-        <w:rPr>
-          <w:rFonts w:ascii="Times New Roman" w:hAnsi="Times New Roman" w:cs="Times New Roman"/>
-        </w:rPr>
-        <w:t>And for soccer, average peak ages also vary from 26 for forwards to 30 for goalkeeper (</w:t>
-      </w:r>
-      <w:r>
-        <w:rPr>
-          <w:rFonts w:ascii="Times New Roman" w:hAnsi="Times New Roman" w:cs="Times New Roman"/>
-        </w:rPr>
-        <w:t>Oterhals Geir</w:t>
-      </w:r>
-      <w:r>
-        <w:rPr>
-          <w:rFonts w:ascii="Times New Roman" w:hAnsi="Times New Roman" w:cs="Times New Roman"/>
-        </w:rPr>
-        <w:t xml:space="preserve">, 2021). </w:t>
-      </w:r>
-      <w:r>
-        <w:rPr>
-          <w:rFonts w:ascii="Times New Roman" w:hAnsi="Times New Roman" w:cs="Times New Roman"/>
-        </w:rPr>
-        <w:t xml:space="preserve">Thus, from these </w:t>
-      </w:r>
-      <w:r>
-        <w:rPr>
-          <w:rFonts w:ascii="Times New Roman" w:hAnsi="Times New Roman" w:cs="Times New Roman"/>
-        </w:rPr>
-        <w:t>three</w:t>
-      </w:r>
-      <w:r>
-        <w:rPr>
-          <w:rFonts w:ascii="Times New Roman" w:hAnsi="Times New Roman" w:cs="Times New Roman"/>
-        </w:rPr>
-        <w:t xml:space="preserve"> literatures, one can expect the range and average of age </w:t>
-      </w:r>
-      <w:r>
-        <w:rPr>
-          <w:rFonts w:ascii="Times New Roman" w:hAnsi="Times New Roman" w:cs="Times New Roman"/>
-        </w:rPr>
-        <w:t xml:space="preserve">distribution is different when looking at performance. A more confrontational and energy intensive sport is to be expected to have a younger age distribution. If a sport is more benefited from a </w:t>
-      </w:r>
-      <w:r>
-        <w:rPr>
-          <w:rFonts w:ascii="Times New Roman" w:hAnsi="Times New Roman" w:cs="Times New Roman"/>
-        </w:rPr>
-        <w:t>developed knowledge of the game</w:t>
-      </w:r>
-      <w:r>
-        <w:rPr>
-          <w:rFonts w:ascii="Times New Roman" w:hAnsi="Times New Roman" w:cs="Times New Roman"/>
-        </w:rPr>
-        <w:t xml:space="preserve">, for example, golf, an older distribution of age is expected. </w:t>
-      </w:r>
-    </w:p>
-    <w:p>
-      <w:pPr>
-        <w:keepNext/>
-        <w:spacing w:line="480" w:lineRule="auto"/>
-        <w:ind w:firstLine="720"/>
-      </w:pPr>
-      <w:r>
-        <w:rPr>
-          <w:rFonts w:ascii="Times New Roman" w:hAnsi="Times New Roman" w:cs="Times New Roman"/>
-        </w:rPr>
-        <w:t>O</w:t>
-      </w:r>
-      <w:r>
-        <w:rPr>
-          <w:rFonts w:ascii="Times New Roman" w:hAnsi="Times New Roman" w:cs="Times New Roman"/>
-        </w:rPr>
-        <w:t>ne of the challenges</w:t>
-      </w:r>
-      <w:r>
-        <w:rPr>
-          <w:rFonts w:ascii="Times New Roman" w:hAnsi="Times New Roman" w:cs="Times New Roman"/>
-        </w:rPr>
-        <w:t xml:space="preserve"> is then to come up with a measurement of performance. </w:t>
-      </w:r>
-      <w:r>
-        <w:rPr>
-          <w:rFonts w:ascii="Times New Roman" w:hAnsi="Times New Roman" w:cs="Times New Roman"/>
-        </w:rPr>
-        <w:t>According to Feng, “</w:t>
-      </w:r>
-      <w:r>
-        <w:rPr>
-          <w:rFonts w:ascii="Times New Roman" w:hAnsi="Times New Roman" w:cs="Times New Roman"/>
-        </w:rPr>
-        <w:t xml:space="preserve">There is no formal definition of a player’s “peak,” but by using various metrics to </w:t>
-      </w:r>
-      <w:r>
-        <w:rPr>
-          <w:rFonts w:ascii="Times New Roman" w:hAnsi="Times New Roman" w:cs="Times New Roman"/>
-        </w:rPr>
-        <w:lastRenderedPageBreak/>
-        <w:t>measure a player’s performance, such as player efficiency rating (PER), box plus-minus (BPM), and win shares (WS)</w:t>
-      </w:r>
-      <w:r>
-        <w:rPr>
-          <w:rFonts w:ascii="Times New Roman" w:hAnsi="Times New Roman" w:cs="Times New Roman"/>
-        </w:rPr>
-        <w:t>” (</w:t>
-      </w:r>
-      <w:r>
-        <w:rPr>
-          <w:rFonts w:ascii="Times New Roman" w:hAnsi="Times New Roman" w:cs="Times New Roman"/>
-        </w:rPr>
-        <w:t>Steadman</w:t>
-      </w:r>
-      <w:r>
-        <w:rPr>
-          <w:rFonts w:ascii="Times New Roman" w:hAnsi="Times New Roman" w:cs="Times New Roman"/>
-        </w:rPr>
-        <w:t xml:space="preserve">, 2021). Therefore, multiple metrics will be looked at and tested for this project to ensure the most accurate visualization result. It is also important to take into consideration of positions/roles of player. If looking at score itself, a player playing a defensive position is prone to score much less compares to a player at an offensive position. Another challenge is to standardize the performance measuring metrics so that a consistent visualization can be presented. It is obvious that using the average score each player scored at certain age is not ideal. Since for a sport like soccer the average player score is around single digits but for basketball is usually around 15 to 20. It is important to come up with a suitable rule of </w:t>
-      </w:r>
-      <w:r>
-        <w:rPr>
-          <w:rFonts w:ascii="Times New Roman" w:hAnsi="Times New Roman" w:cs="Times New Roman"/>
-          <w:noProof/>
-        </w:rPr>
+        <w:pStyle w:val="Caption"/>
+        <w:rPr>
+          <w:sz w:val="20"/>
+          <w:szCs w:val="20"/>
+        </w:rPr>
+      </w:pPr>
+      <w:r>
+        <w:rPr>
+          <w:sz w:val="20"/>
+          <w:szCs w:val="20"/>
+        </w:rPr>
+        <w:t xml:space="preserve">An example of a visualization comparing peak performance age in weightlifting across different geographic regions and genders (Huebner and Perperoglou) </w:t>
+      </w:r>
+    </w:p>
+    <w:p>
+      <w:pPr>
+        <w:pStyle w:val="Caption"/>
+        <w:jc w:val="center"/>
+        <w:rPr>
+          <w:sz w:val="20"/>
+          <w:szCs w:val="20"/>
+        </w:rPr>
+      </w:pPr>
+      <w:r>
         <w:drawing>
-          <wp:anchor distT="0" distB="0" distL="114300" distR="114300" simplePos="0" relativeHeight="251661312" behindDoc="0" locked="0" layoutInCell="1" allowOverlap="1" wp14:anchorId="033F35B7" wp14:editId="213B969A">
-            <wp:simplePos x="0" y="0"/>
-            <wp:positionH relativeFrom="column">
-              <wp:posOffset>0</wp:posOffset>
-            </wp:positionH>
-            <wp:positionV relativeFrom="paragraph">
-              <wp:posOffset>3505200</wp:posOffset>
-            </wp:positionV>
-            <wp:extent cx="5219700" cy="4442460"/>
-            <wp:effectExtent l="0" t="0" r="0" b="2540"/>
-            <wp:wrapTopAndBottom/>
-            <wp:docPr id="4" name="Picture 4" descr="Chart&#10;&#10;Description automatically generated with medium confidence"/>
+          <wp:inline distT="0" distB="0" distL="0" distR="0" wp14:anchorId="37B598D9" wp14:editId="531D175A">
+            <wp:extent cx="4267200" cy="3581075"/>
+            <wp:effectExtent l="0" t="0" r="0" b="635"/>
+            <wp:docPr id="7" name="Picture 7" descr="Chart&#10;&#10;Description automatically generated"/>
             <wp:cNvGraphicFramePr>
               <a:graphicFrameLocks xmlns:a="http://schemas.openxmlformats.org/drawingml/2006/main" noChangeAspect="1"/>
             </wp:cNvGraphicFramePr>
@@ -979,17 +1186,11 @@
               <a:graphicData uri="http://schemas.openxmlformats.org/drawingml/2006/picture">
                 <pic:pic xmlns:pic="http://schemas.openxmlformats.org/drawingml/2006/picture">
                   <pic:nvPicPr>
-                    <pic:cNvPr id="4" name="Picture 4" descr="Chart&#10;&#10;Description automatically generated with medium confidence"/>
+                    <pic:cNvPr id="7" name="Picture 7" descr="Chart&#10;&#10;Description automatically generated"/>
                     <pic:cNvPicPr/>
                   </pic:nvPicPr>
                   <pic:blipFill>
-                    <a:blip r:embed="rId15" cstate="print">
-                      <a:extLst>
-                        <a:ext uri="{28A0092B-C50C-407E-A947-70E740481C1C}">
-                          <a14:useLocalDpi xmlns:a14="http://schemas.microsoft.com/office/drawing/2010/main" val="0"/>
-                        </a:ext>
-                      </a:extLst>
-                    </a:blip>
+                    <a:blip r:embed="rId12"/>
                     <a:stretch>
                       <a:fillRect/>
                     </a:stretch>
@@ -997,7 +1198,7 @@
                   <pic:spPr>
                     <a:xfrm>
                       <a:off x="0" y="0"/>
-                      <a:ext cx="5219700" cy="4442460"/>
+                      <a:ext cx="4303519" cy="3611555"/>
                     </a:xfrm>
                     <a:prstGeom prst="rect">
                       <a:avLst/>
@@ -1006,440 +1207,328 @@
                 </pic:pic>
               </a:graphicData>
             </a:graphic>
-            <wp14:sizeRelH relativeFrom="page">
-              <wp14:pctWidth>0</wp14:pctWidth>
-            </wp14:sizeRelH>
-            <wp14:sizeRelV relativeFrom="page">
-              <wp14:pctHeight>0</wp14:pctHeight>
-            </wp14:sizeRelV>
-          </wp:anchor>
+          </wp:inline>
         </w:drawing>
       </w:r>
-      <w:r>
-        <w:rPr>
-          <w:rFonts w:ascii="Times New Roman" w:hAnsi="Times New Roman" w:cs="Times New Roman"/>
-        </w:rPr>
-        <w:t xml:space="preserve">standardization of metrics across sports. </w:t>
-      </w:r>
     </w:p>
     <w:p>
       <w:pPr>
         <w:pStyle w:val="Caption"/>
-        <w:rPr>
-          <w:rFonts w:ascii="Times New Roman" w:hAnsi="Times New Roman" w:cs="Times New Roman"/>
-        </w:rPr>
-      </w:pPr>
-      <w:r>
-        <w:rPr>
-          <w:rFonts w:ascii="Times New Roman" w:hAnsi="Times New Roman" w:cs="Times New Roman"/>
-        </w:rPr>
-        <w:fldChar w:fldCharType="begin"/>
-      </w:r>
-      <w:r>
-        <w:rPr>
-          <w:rFonts w:ascii="Times New Roman" w:hAnsi="Times New Roman" w:cs="Times New Roman"/>
-        </w:rPr>
-        <w:instrText xml:space="preserve"> SEQ Figure \* ARABIC </w:instrText>
-      </w:r>
-      <w:r>
-        <w:rPr>
-          <w:rFonts w:ascii="Times New Roman" w:hAnsi="Times New Roman" w:cs="Times New Roman"/>
-        </w:rPr>
-        <w:fldChar w:fldCharType="separate"/>
-      </w:r>
-      <w:r>
-        <w:rPr>
-          <w:rFonts w:ascii="Times New Roman" w:hAnsi="Times New Roman" w:cs="Times New Roman"/>
-          <w:noProof/>
-        </w:rPr>
-        <w:t>1</w:t>
-      </w:r>
-      <w:r>
-        <w:rPr>
-          <w:rFonts w:ascii="Times New Roman" w:hAnsi="Times New Roman" w:cs="Times New Roman"/>
-        </w:rPr>
-        <w:fldChar w:fldCharType="end"/>
-      </w:r>
-      <w:r>
-        <w:t xml:space="preserve"> - An example of a visualization comparing peak performance age in weightlifting across different geographic regions</w:t>
-      </w:r>
-      <w:r>
-        <w:t xml:space="preserve"> and genders</w:t>
-      </w:r>
-      <w:r>
-        <w:t xml:space="preserve"> (Huebner and </w:t>
-      </w:r>
-      <w:proofErr w:type="spellStart"/>
-      <w:r>
-        <w:t>Perperoglou</w:t>
-      </w:r>
-      <w:proofErr w:type="spellEnd"/>
-      <w:r>
-        <w:t>)</w:t>
-      </w:r>
-      <w:r>
+        <w:jc w:val="center"/>
+        <w:rPr>
+          <w:sz w:val="20"/>
+          <w:szCs w:val="20"/>
+        </w:rPr>
+      </w:pPr>
+      <w:r>
+        <w:rPr>
+          <w:sz w:val="20"/>
+          <w:szCs w:val="20"/>
+        </w:rPr>
+        <w:t>A visualization comparing</w:t>
+      </w:r>
+      <w:r>
+        <w:rPr>
+          <w:sz w:val="20"/>
+          <w:szCs w:val="20"/>
+        </w:rPr>
+        <w:t xml:space="preserve"> non-standardized performances b/w track &amp; chess over age</w:t>
+      </w:r>
+      <w:r>
+        <w:rPr>
+          <w:sz w:val="20"/>
+          <w:szCs w:val="20"/>
+        </w:rPr>
         <w:t xml:space="preserve"> </w:t>
       </w:r>
+      <w:r>
+        <w:rPr>
+          <w:sz w:val="20"/>
+          <w:szCs w:val="20"/>
+        </w:rPr>
+        <w:t>(Berthelot et al.)</w:t>
+      </w:r>
+    </w:p>
+    <w:p>
+      <w:pPr>
+        <w:jc w:val="center"/>
+      </w:pPr>
     </w:p>
     <w:p>
       <w:pPr>
         <w:spacing w:line="480" w:lineRule="auto"/>
         <w:ind w:firstLine="720"/>
+        <w:rPr>
+          <w:rFonts w:ascii="Times New Roman" w:hAnsi="Times New Roman" w:cs="Times New Roman"/>
+        </w:rPr>
+      </w:pPr>
+      <w:r>
+        <w:rPr>
+          <w:rFonts w:ascii="Times New Roman" w:hAnsi="Times New Roman" w:cs="Times New Roman"/>
+        </w:rPr>
+        <w:t>To summarize, we</w:t>
+      </w:r>
+      <w:r>
+        <w:rPr>
+          <w:rFonts w:ascii="Times New Roman" w:hAnsi="Times New Roman" w:cs="Times New Roman"/>
+        </w:rPr>
+        <w:t xml:space="preserve"> have </w:t>
+      </w:r>
+      <w:r>
+        <w:rPr>
+          <w:rFonts w:ascii="Times New Roman" w:hAnsi="Times New Roman" w:cs="Times New Roman"/>
+        </w:rPr>
+        <w:t>decided to choose a design studio on age in professional sports as our modality. We think this information would be useful for the decisions made by a number of organizations</w:t>
+      </w:r>
+      <w:r>
+        <w:rPr>
+          <w:rFonts w:ascii="Times New Roman" w:hAnsi="Times New Roman" w:cs="Times New Roman"/>
+        </w:rPr>
+        <w:t>, and individuals within those organizations,</w:t>
+      </w:r>
+      <w:r>
+        <w:rPr>
+          <w:rFonts w:ascii="Times New Roman" w:hAnsi="Times New Roman" w:cs="Times New Roman"/>
+        </w:rPr>
+        <w:t xml:space="preserve"> associated with sport</w:t>
+      </w:r>
+      <w:r>
+        <w:rPr>
+          <w:rFonts w:ascii="Times New Roman" w:hAnsi="Times New Roman" w:cs="Times New Roman"/>
+        </w:rPr>
+        <w:t>s</w:t>
+      </w:r>
+      <w:r>
+        <w:rPr>
+          <w:rFonts w:ascii="Times New Roman" w:hAnsi="Times New Roman" w:cs="Times New Roman"/>
+        </w:rPr>
+        <w:t>, to help them make accurate assessments of performance in the years to come</w:t>
+      </w:r>
+      <w:r>
+        <w:rPr>
+          <w:rFonts w:ascii="Times New Roman" w:hAnsi="Times New Roman" w:cs="Times New Roman"/>
+        </w:rPr>
+        <w:t xml:space="preserve">. </w:t>
+      </w:r>
+      <w:r>
+        <w:rPr>
+          <w:rFonts w:ascii="Times New Roman" w:hAnsi="Times New Roman" w:cs="Times New Roman"/>
+        </w:rPr>
+        <w:t>Through our research, we’ve</w:t>
+      </w:r>
+      <w:r>
+        <w:rPr>
+          <w:rFonts w:ascii="Times New Roman" w:hAnsi="Times New Roman" w:cs="Times New Roman"/>
+        </w:rPr>
+        <w:t xml:space="preserve"> encountered a number of pieces of literature on this kind of topic, and so we feel confident in our ability to form our design in a way that communicates the most valuable information possible. We also have a number of </w:t>
+      </w:r>
+      <w:r>
+        <w:rPr>
+          <w:rFonts w:ascii="Times New Roman" w:hAnsi="Times New Roman" w:cs="Times New Roman"/>
+        </w:rPr>
+        <w:t>available data</w:t>
+      </w:r>
+      <w:r>
+        <w:rPr>
+          <w:rFonts w:ascii="Times New Roman" w:hAnsi="Times New Roman" w:cs="Times New Roman"/>
+        </w:rPr>
+        <w:t xml:space="preserve"> that </w:t>
+      </w:r>
+      <w:r>
+        <w:rPr>
+          <w:rFonts w:ascii="Times New Roman" w:hAnsi="Times New Roman" w:cs="Times New Roman"/>
+        </w:rPr>
+        <w:t xml:space="preserve">we will be able to use to </w:t>
+      </w:r>
+      <w:r>
+        <w:rPr>
+          <w:rFonts w:ascii="Times New Roman" w:hAnsi="Times New Roman" w:cs="Times New Roman"/>
+        </w:rPr>
+        <w:t>extract</w:t>
+      </w:r>
+      <w:r>
+        <w:rPr>
+          <w:rFonts w:ascii="Times New Roman" w:hAnsi="Times New Roman" w:cs="Times New Roman"/>
+        </w:rPr>
+        <w:t xml:space="preserve"> the key aspects of our </w:t>
+      </w:r>
+      <w:r>
+        <w:rPr>
+          <w:rFonts w:ascii="Times New Roman" w:hAnsi="Times New Roman" w:cs="Times New Roman"/>
+        </w:rPr>
+        <w:t xml:space="preserve">data and </w:t>
+      </w:r>
+      <w:r>
+        <w:rPr>
+          <w:rFonts w:ascii="Times New Roman" w:hAnsi="Times New Roman" w:cs="Times New Roman"/>
+        </w:rPr>
+        <w:t>visualize it</w:t>
+      </w:r>
+      <w:r>
+        <w:rPr>
+          <w:rFonts w:ascii="Times New Roman" w:hAnsi="Times New Roman" w:cs="Times New Roman"/>
+        </w:rPr>
+        <w:t xml:space="preserve"> </w:t>
+      </w:r>
+      <w:r>
+        <w:rPr>
+          <w:rFonts w:ascii="Times New Roman" w:hAnsi="Times New Roman" w:cs="Times New Roman"/>
+        </w:rPr>
+        <w:t>in a way</w:t>
+      </w:r>
+      <w:r>
+        <w:rPr>
+          <w:rFonts w:ascii="Times New Roman" w:hAnsi="Times New Roman" w:cs="Times New Roman"/>
+        </w:rPr>
+        <w:t xml:space="preserve"> that is easy for our audience </w:t>
+      </w:r>
+      <w:r>
+        <w:rPr>
+          <w:rFonts w:ascii="Times New Roman" w:hAnsi="Times New Roman" w:cs="Times New Roman"/>
+        </w:rPr>
+        <w:t>to understand. Overall, we think at this point that we are aptly prepared to best make our design studio efficient, insightful and useful for our target audience, based on the research we have completed.</w:t>
+      </w:r>
+    </w:p>
+    <w:p>
+      <w:pPr>
+        <w:spacing w:line="480" w:lineRule="auto"/>
+        <w:ind w:firstLine="720"/>
+        <w:rPr>
+          <w:rFonts w:ascii="Times New Roman" w:hAnsi="Times New Roman" w:cs="Times New Roman"/>
+        </w:rPr>
+      </w:pPr>
+    </w:p>
+    <w:p>
+      <w:pPr>
+        <w:spacing w:line="480" w:lineRule="auto"/>
+        <w:ind w:firstLine="720"/>
+        <w:rPr>
+          <w:rFonts w:ascii="Times New Roman" w:hAnsi="Times New Roman" w:cs="Times New Roman"/>
+        </w:rPr>
+      </w:pPr>
+    </w:p>
+    <w:p>
+      <w:pPr>
+        <w:spacing w:line="480" w:lineRule="auto"/>
+        <w:ind w:firstLine="720"/>
+        <w:rPr>
+          <w:rFonts w:ascii="Times New Roman" w:hAnsi="Times New Roman" w:cs="Times New Roman"/>
+        </w:rPr>
+      </w:pPr>
+    </w:p>
+    <w:p>
+      <w:pPr>
+        <w:spacing w:line="480" w:lineRule="auto"/>
+        <w:ind w:firstLine="720"/>
+        <w:rPr>
+          <w:rFonts w:ascii="Times New Roman" w:hAnsi="Times New Roman" w:cs="Times New Roman"/>
+        </w:rPr>
+      </w:pPr>
+    </w:p>
+    <w:p>
+      <w:pPr>
+        <w:spacing w:line="480" w:lineRule="auto"/>
+        <w:ind w:firstLine="720"/>
+        <w:rPr>
+          <w:rFonts w:ascii="Times New Roman" w:hAnsi="Times New Roman" w:cs="Times New Roman"/>
+        </w:rPr>
+      </w:pPr>
+    </w:p>
+    <w:p>
+      <w:pPr>
+        <w:spacing w:line="480" w:lineRule="auto"/>
+        <w:ind w:firstLine="720"/>
+        <w:rPr>
+          <w:rFonts w:ascii="Times New Roman" w:hAnsi="Times New Roman" w:cs="Times New Roman"/>
+        </w:rPr>
+      </w:pPr>
+    </w:p>
+    <w:p>
+      <w:pPr>
+        <w:spacing w:line="480" w:lineRule="auto"/>
+        <w:ind w:firstLine="720"/>
+        <w:rPr>
+          <w:rFonts w:ascii="Times New Roman" w:hAnsi="Times New Roman" w:cs="Times New Roman"/>
+        </w:rPr>
+      </w:pPr>
+    </w:p>
+    <w:p>
+      <w:pPr>
+        <w:spacing w:line="480" w:lineRule="auto"/>
+        <w:ind w:firstLine="720"/>
+        <w:rPr>
+          <w:rFonts w:ascii="Times New Roman" w:hAnsi="Times New Roman" w:cs="Times New Roman"/>
+        </w:rPr>
+      </w:pPr>
+    </w:p>
+    <w:p>
+      <w:pPr>
+        <w:spacing w:line="480" w:lineRule="auto"/>
+        <w:ind w:firstLine="720"/>
+        <w:rPr>
+          <w:rFonts w:ascii="Times New Roman" w:hAnsi="Times New Roman" w:cs="Times New Roman"/>
+        </w:rPr>
+      </w:pPr>
+    </w:p>
+    <w:p>
+      <w:pPr>
+        <w:spacing w:line="480" w:lineRule="auto"/>
+        <w:ind w:firstLine="720"/>
+        <w:rPr>
+          <w:rFonts w:ascii="Times New Roman" w:hAnsi="Times New Roman" w:cs="Times New Roman"/>
+        </w:rPr>
+      </w:pPr>
+    </w:p>
+    <w:p>
+      <w:pPr>
+        <w:spacing w:line="480" w:lineRule="auto"/>
+        <w:ind w:firstLine="720"/>
+        <w:rPr>
+          <w:rFonts w:ascii="Times New Roman" w:hAnsi="Times New Roman" w:cs="Times New Roman"/>
+        </w:rPr>
+      </w:pPr>
+    </w:p>
+    <w:p>
+      <w:pPr>
+        <w:spacing w:line="480" w:lineRule="auto"/>
+        <w:ind w:firstLine="720"/>
+        <w:rPr>
+          <w:rFonts w:ascii="Times New Roman" w:hAnsi="Times New Roman" w:cs="Times New Roman"/>
+        </w:rPr>
+      </w:pPr>
+    </w:p>
+    <w:p>
+      <w:pPr>
+        <w:spacing w:line="480" w:lineRule="auto"/>
+        <w:rPr>
+          <w:rFonts w:ascii="Times New Roman" w:hAnsi="Times New Roman" w:cs="Times New Roman"/>
+        </w:rPr>
+      </w:pPr>
+    </w:p>
+    <w:p>
+      <w:pPr>
+        <w:spacing w:line="480" w:lineRule="auto"/>
+        <w:ind w:firstLine="720"/>
+        <w:jc w:val="center"/>
+        <w:rPr>
+          <w:rFonts w:ascii="Times New Roman" w:hAnsi="Times New Roman" w:cs="Times New Roman"/>
+          <w:sz w:val="40"/>
+          <w:szCs w:val="40"/>
+          <w:lang w:val="fr-FR"/>
+        </w:rPr>
+      </w:pPr>
+      <w:r>
         <w:rPr>
           <w:rFonts w:ascii="Times New Roman" w:hAnsi="Times New Roman" w:cs="Times New Roman"/>
           <w:b/>
           <w:bCs/>
-          <w:sz w:val="32"/>
-          <w:szCs w:val="32"/>
-        </w:rPr>
-      </w:pPr>
-    </w:p>
-    <w:p>
-      <w:pPr>
-        <w:spacing w:line="480" w:lineRule="auto"/>
-        <w:ind w:firstLine="720"/>
-        <w:rPr>
-          <w:rFonts w:ascii="Times New Roman" w:hAnsi="Times New Roman" w:cs="Times New Roman"/>
-        </w:rPr>
-      </w:pPr>
-      <w:r>
-        <w:rPr>
-          <w:rFonts w:ascii="Times New Roman" w:hAnsi="Times New Roman" w:cs="Times New Roman"/>
-          <w:b/>
-          <w:bCs/>
-        </w:rPr>
-        <w:t xml:space="preserve">Packages: </w:t>
-      </w:r>
-      <w:r>
-        <w:rPr>
-          <w:rFonts w:ascii="Times New Roman" w:hAnsi="Times New Roman" w:cs="Times New Roman"/>
-        </w:rPr>
-        <w:t xml:space="preserve">One major benefit of working with sports data is its widespread prevalence which significant helps make the overall data collection process easier. </w:t>
-      </w:r>
-      <w:r>
-        <w:rPr>
-          <w:rFonts w:ascii="Times New Roman" w:hAnsi="Times New Roman" w:cs="Times New Roman"/>
-        </w:rPr>
-        <w:t xml:space="preserve">There are many publicly available datasets on Kaggle which provide pre-packaged information, however, as with any pre-made dataset, the risk with using these is that we do not entirely know what the data collection process was. As such, in addition to these pre-packaged datasets, our group will be able to utilize several packages in R that have been designed to easily scrape and aggregate sports data. These include </w:t>
-      </w:r>
-      <w:proofErr w:type="spellStart"/>
-      <w:r>
-        <w:rPr>
-          <w:rFonts w:ascii="Times New Roman" w:hAnsi="Times New Roman" w:cs="Times New Roman"/>
-        </w:rPr>
-        <w:t>nflscrapR</w:t>
-      </w:r>
-      <w:proofErr w:type="spellEnd"/>
-      <w:r>
-        <w:rPr>
-          <w:rFonts w:ascii="Times New Roman" w:hAnsi="Times New Roman" w:cs="Times New Roman"/>
-        </w:rPr>
-        <w:t xml:space="preserve"> and </w:t>
-      </w:r>
-      <w:proofErr w:type="spellStart"/>
-      <w:r>
-        <w:rPr>
-          <w:rFonts w:ascii="Times New Roman" w:hAnsi="Times New Roman" w:cs="Times New Roman"/>
-        </w:rPr>
-        <w:t>cfbfastR</w:t>
-      </w:r>
-      <w:proofErr w:type="spellEnd"/>
-      <w:r>
-        <w:rPr>
-          <w:rFonts w:ascii="Times New Roman" w:hAnsi="Times New Roman" w:cs="Times New Roman"/>
-        </w:rPr>
-        <w:t xml:space="preserve">, which are packages for aggregating and scraping both pro &amp; college level football information; </w:t>
-      </w:r>
-      <w:proofErr w:type="spellStart"/>
-      <w:r>
-        <w:rPr>
-          <w:rFonts w:ascii="Times New Roman" w:hAnsi="Times New Roman" w:cs="Times New Roman"/>
-        </w:rPr>
-        <w:t>nbastatR</w:t>
-      </w:r>
-      <w:proofErr w:type="spellEnd"/>
-      <w:r>
-        <w:rPr>
-          <w:rFonts w:ascii="Times New Roman" w:hAnsi="Times New Roman" w:cs="Times New Roman"/>
-        </w:rPr>
-        <w:t xml:space="preserve">, </w:t>
-      </w:r>
-      <w:proofErr w:type="spellStart"/>
-      <w:r>
-        <w:rPr>
-          <w:rFonts w:ascii="Times New Roman" w:hAnsi="Times New Roman" w:cs="Times New Roman"/>
-        </w:rPr>
-        <w:t>hoopR</w:t>
-      </w:r>
-      <w:proofErr w:type="spellEnd"/>
-      <w:r>
-        <w:rPr>
-          <w:rFonts w:ascii="Times New Roman" w:hAnsi="Times New Roman" w:cs="Times New Roman"/>
-        </w:rPr>
-        <w:t xml:space="preserve">, and </w:t>
-      </w:r>
-      <w:proofErr w:type="spellStart"/>
-      <w:r>
-        <w:rPr>
-          <w:rFonts w:ascii="Times New Roman" w:hAnsi="Times New Roman" w:cs="Times New Roman"/>
-        </w:rPr>
-        <w:t>wehoop</w:t>
-      </w:r>
-      <w:proofErr w:type="spellEnd"/>
-      <w:r>
-        <w:rPr>
-          <w:rFonts w:ascii="Times New Roman" w:hAnsi="Times New Roman" w:cs="Times New Roman"/>
-        </w:rPr>
-        <w:t xml:space="preserve">, for NBA and NCAA levels of basketball; </w:t>
-      </w:r>
-      <w:proofErr w:type="spellStart"/>
-      <w:r>
-        <w:rPr>
-          <w:rFonts w:ascii="Times New Roman" w:hAnsi="Times New Roman" w:cs="Times New Roman"/>
-        </w:rPr>
-        <w:t>baseballR</w:t>
-      </w:r>
-      <w:proofErr w:type="spellEnd"/>
-      <w:r>
-        <w:rPr>
-          <w:rFonts w:ascii="Times New Roman" w:hAnsi="Times New Roman" w:cs="Times New Roman"/>
-        </w:rPr>
-        <w:t xml:space="preserve"> for the MLB; </w:t>
-      </w:r>
-      <w:proofErr w:type="spellStart"/>
-      <w:r>
-        <w:rPr>
-          <w:rFonts w:ascii="Times New Roman" w:hAnsi="Times New Roman" w:cs="Times New Roman"/>
-        </w:rPr>
-        <w:t>engsoccerdata</w:t>
-      </w:r>
-      <w:proofErr w:type="spellEnd"/>
-      <w:r>
-        <w:rPr>
-          <w:rFonts w:ascii="Times New Roman" w:hAnsi="Times New Roman" w:cs="Times New Roman"/>
-        </w:rPr>
-        <w:t xml:space="preserve"> for top level European soccer; and </w:t>
-      </w:r>
-      <w:proofErr w:type="spellStart"/>
-      <w:r>
-        <w:rPr>
-          <w:rFonts w:ascii="Times New Roman" w:hAnsi="Times New Roman" w:cs="Times New Roman"/>
-        </w:rPr>
-        <w:t>hockeyR</w:t>
-      </w:r>
-      <w:proofErr w:type="spellEnd"/>
-      <w:r>
-        <w:rPr>
-          <w:rFonts w:ascii="Times New Roman" w:hAnsi="Times New Roman" w:cs="Times New Roman"/>
-        </w:rPr>
-        <w:t xml:space="preserve"> for the NHL. With these available to our team, we will be able to verify and supplement pre-packaged datasets as necessary through data collection work that we can ensure matches our desired standards. </w:t>
-      </w:r>
-    </w:p>
-    <w:p>
-      <w:pPr>
-        <w:spacing w:line="480" w:lineRule="auto"/>
-        <w:ind w:firstLine="720"/>
-        <w:rPr>
-          <w:rFonts w:ascii="Times New Roman" w:hAnsi="Times New Roman" w:cs="Times New Roman"/>
-        </w:rPr>
-      </w:pPr>
-      <w:r>
-        <w:rPr>
-          <w:rFonts w:ascii="Times New Roman" w:hAnsi="Times New Roman" w:cs="Times New Roman"/>
-          <w:b/>
-          <w:bCs/>
-        </w:rPr>
-        <w:t xml:space="preserve">Conclusion: </w:t>
-      </w:r>
-      <w:r>
-        <w:rPr>
-          <w:rFonts w:ascii="Times New Roman" w:hAnsi="Times New Roman" w:cs="Times New Roman"/>
-          <w:b/>
-          <w:bCs/>
-          <w:sz w:val="32"/>
-          <w:szCs w:val="32"/>
-        </w:rPr>
-        <w:t>(PUT STUFF HERE AT SOME POINT)</w:t>
-      </w:r>
-      <w:r>
-        <w:rPr>
-          <w:rFonts w:ascii="Times New Roman" w:hAnsi="Times New Roman" w:cs="Times New Roman"/>
-        </w:rPr>
-        <w:t xml:space="preserve"> </w:t>
-      </w:r>
-    </w:p>
-    <w:p>
-      <w:pPr>
-        <w:spacing w:line="480" w:lineRule="auto"/>
-        <w:ind w:firstLine="720"/>
-        <w:rPr>
-          <w:rFonts w:ascii="Times New Roman" w:hAnsi="Times New Roman" w:cs="Times New Roman"/>
-        </w:rPr>
-      </w:pPr>
-      <w:r>
-        <w:rPr>
-          <w:rFonts w:ascii="Times New Roman" w:hAnsi="Times New Roman" w:cs="Times New Roman"/>
-        </w:rPr>
-        <w:t xml:space="preserve">To summarize, we’ve decided to choose a design studio on age in professional sports as our modality. We think this information would be useful for the decisions made by </w:t>
-      </w:r>
-      <w:proofErr w:type="gramStart"/>
-      <w:r>
-        <w:rPr>
-          <w:rFonts w:ascii="Times New Roman" w:hAnsi="Times New Roman" w:cs="Times New Roman"/>
-        </w:rPr>
-        <w:t>a number of</w:t>
-      </w:r>
-      <w:proofErr w:type="gramEnd"/>
-      <w:r>
-        <w:rPr>
-          <w:rFonts w:ascii="Times New Roman" w:hAnsi="Times New Roman" w:cs="Times New Roman"/>
-        </w:rPr>
-        <w:t xml:space="preserve"> organizations associated with sport, to help them make accurate assessments of performance in the years to come. </w:t>
-      </w:r>
-      <w:r>
-        <w:rPr>
-          <w:rFonts w:ascii="Times New Roman" w:hAnsi="Times New Roman" w:cs="Times New Roman"/>
-        </w:rPr>
-        <w:t xml:space="preserve">The athletes, as well, can get an idea of how their performance will likely change as they age. </w:t>
-      </w:r>
-      <w:r>
-        <w:rPr>
-          <w:rFonts w:ascii="Times New Roman" w:hAnsi="Times New Roman" w:cs="Times New Roman"/>
-        </w:rPr>
-        <w:t>Through our research, we’ve</w:t>
-      </w:r>
-      <w:r>
-        <w:rPr>
-          <w:rFonts w:ascii="Times New Roman" w:hAnsi="Times New Roman" w:cs="Times New Roman"/>
-        </w:rPr>
-        <w:t xml:space="preserve"> encountered </w:t>
-      </w:r>
-      <w:proofErr w:type="gramStart"/>
-      <w:r>
-        <w:rPr>
-          <w:rFonts w:ascii="Times New Roman" w:hAnsi="Times New Roman" w:cs="Times New Roman"/>
-        </w:rPr>
-        <w:t>a number of</w:t>
-      </w:r>
-      <w:proofErr w:type="gramEnd"/>
-      <w:r>
-        <w:rPr>
-          <w:rFonts w:ascii="Times New Roman" w:hAnsi="Times New Roman" w:cs="Times New Roman"/>
-        </w:rPr>
-        <w:t xml:space="preserve"> pieces of literature on this kind of topic, and so we feel confident in our ability to form our design in a way that communicates the most valuable information possible. We also have </w:t>
-      </w:r>
-      <w:proofErr w:type="gramStart"/>
-      <w:r>
-        <w:rPr>
-          <w:rFonts w:ascii="Times New Roman" w:hAnsi="Times New Roman" w:cs="Times New Roman"/>
-        </w:rPr>
-        <w:t>a number of</w:t>
-      </w:r>
-      <w:proofErr w:type="gramEnd"/>
-      <w:r>
-        <w:rPr>
-          <w:rFonts w:ascii="Times New Roman" w:hAnsi="Times New Roman" w:cs="Times New Roman"/>
-        </w:rPr>
-        <w:t xml:space="preserve"> R libraries that will be key in extracting data and manipulating it into a product that is easy for our audience </w:t>
-      </w:r>
-      <w:r>
-        <w:rPr>
-          <w:rFonts w:ascii="Times New Roman" w:hAnsi="Times New Roman" w:cs="Times New Roman"/>
-        </w:rPr>
-        <w:t xml:space="preserve">to understand. Overall, we think at this point that we are aptly prepared to best make our design </w:t>
-      </w:r>
-      <w:r>
-        <w:rPr>
-          <w:rFonts w:ascii="Times New Roman" w:hAnsi="Times New Roman" w:cs="Times New Roman"/>
+          <w:sz w:val="40"/>
+          <w:szCs w:val="40"/>
+          <w:lang w:val="fr-FR"/>
         </w:rPr>
         <w:lastRenderedPageBreak/>
-        <w:t>studio efficient, insightful and useful for our target audience, based on the research we have completed.</w:t>
-      </w:r>
-    </w:p>
-    <w:p>
-      <w:pPr>
-        <w:spacing w:line="480" w:lineRule="auto"/>
-        <w:ind w:firstLine="720"/>
-        <w:rPr>
-          <w:rFonts w:ascii="Times New Roman" w:hAnsi="Times New Roman" w:cs="Times New Roman"/>
-        </w:rPr>
-      </w:pPr>
-    </w:p>
-    <w:p>
-      <w:pPr>
-        <w:spacing w:line="480" w:lineRule="auto"/>
-        <w:ind w:firstLine="720"/>
-        <w:rPr>
-          <w:rFonts w:ascii="Times New Roman" w:hAnsi="Times New Roman" w:cs="Times New Roman"/>
-          <w:sz w:val="32"/>
-          <w:szCs w:val="32"/>
-        </w:rPr>
-      </w:pPr>
-      <w:r>
-        <w:rPr>
-          <w:rFonts w:ascii="Times New Roman" w:hAnsi="Times New Roman" w:cs="Times New Roman"/>
-          <w:b/>
-          <w:bCs/>
-        </w:rPr>
-        <w:t xml:space="preserve">Citations: </w:t>
-      </w:r>
-      <w:r>
-        <w:rPr>
-          <w:rFonts w:ascii="Times New Roman" w:hAnsi="Times New Roman" w:cs="Times New Roman"/>
-          <w:sz w:val="32"/>
-          <w:szCs w:val="32"/>
-        </w:rPr>
-        <w:t>(Add in Citations as we add in charts/images/screenshots</w:t>
-      </w:r>
-      <w:r>
-        <w:rPr>
-          <w:rFonts w:ascii="Times New Roman" w:hAnsi="Times New Roman" w:cs="Times New Roman"/>
-          <w:sz w:val="32"/>
-          <w:szCs w:val="32"/>
-        </w:rPr>
-        <w:t>, then once done put it on its own page at the end</w:t>
-      </w:r>
-      <w:r>
-        <w:rPr>
-          <w:rFonts w:ascii="Times New Roman" w:hAnsi="Times New Roman" w:cs="Times New Roman"/>
-          <w:sz w:val="32"/>
-          <w:szCs w:val="32"/>
-        </w:rPr>
-        <w:t xml:space="preserve">) </w:t>
-      </w:r>
-    </w:p>
-    <w:p>
-      <w:pPr>
-        <w:spacing w:line="480" w:lineRule="auto"/>
-        <w:ind w:firstLine="720"/>
-        <w:rPr>
-          <w:rFonts w:ascii="Times New Roman" w:hAnsi="Times New Roman" w:cs="Times New Roman"/>
-          <w:sz w:val="32"/>
-          <w:szCs w:val="32"/>
-        </w:rPr>
-      </w:pPr>
-    </w:p>
-    <w:p>
-      <w:pPr>
-        <w:spacing w:line="480" w:lineRule="auto"/>
-        <w:ind w:firstLine="720"/>
-        <w:rPr>
-          <w:rFonts w:ascii="Times New Roman" w:hAnsi="Times New Roman" w:cs="Times New Roman"/>
-          <w:sz w:val="32"/>
-          <w:szCs w:val="32"/>
-        </w:rPr>
-      </w:pPr>
-    </w:p>
-    <w:p>
-      <w:pPr>
-        <w:spacing w:line="480" w:lineRule="auto"/>
-        <w:ind w:firstLine="720"/>
-        <w:rPr>
-          <w:rFonts w:ascii="Times New Roman" w:hAnsi="Times New Roman" w:cs="Times New Roman"/>
-          <w:sz w:val="32"/>
-          <w:szCs w:val="32"/>
-        </w:rPr>
-      </w:pPr>
+        <w:t>Citations:</w:t>
+      </w:r>
     </w:p>
     <w:p>
       <w:pPr>
@@ -1447,25 +1536,70 @@
         <w:ind w:left="567" w:hanging="567"/>
       </w:pPr>
       <w:r>
-        <w:t xml:space="preserve">Huebner, Marianne and </w:t>
-      </w:r>
-      <w:proofErr w:type="spellStart"/>
-      <w:r>
-        <w:t>Perperoglou</w:t>
-      </w:r>
-      <w:proofErr w:type="spellEnd"/>
-      <w:r>
-        <w:t xml:space="preserve">, Aris.  “Performance Development </w:t>
-      </w:r>
-      <w:proofErr w:type="gramStart"/>
-      <w:r>
-        <w:t>From</w:t>
-      </w:r>
-      <w:proofErr w:type="gramEnd"/>
-      <w:r>
-        <w:t xml:space="preserve"> Youth to Senior and Age of Peak Performance in Olympic Weightlifting.” Frontiers, Children’s Exercise Physiology, 27 Aug. 2019, </w:t>
-      </w:r>
-      <w:hyperlink r:id="rId16" w:history="1">
+        <w:rPr>
+          <w:lang w:val="fr-FR"/>
+        </w:rPr>
+        <w:t xml:space="preserve">Berthelot, Geoffroy et al. </w:t>
+      </w:r>
+      <w:r>
+        <w:t>“</w:t>
+      </w:r>
+      <w:r>
+        <w:t xml:space="preserve">The age-performance relationship in the </w:t>
+      </w:r>
+      <w:r>
+        <w:t>general population and strategies to delay</w:t>
+      </w:r>
+      <w:r>
+        <w:t xml:space="preserve"> </w:t>
+      </w:r>
+      <w:r>
+        <w:t>age related decline in performance</w:t>
+      </w:r>
+      <w:r>
+        <w:t xml:space="preserve">”, </w:t>
+      </w:r>
+      <w:r>
+        <w:rPr>
+          <w:i/>
+          <w:iCs/>
+        </w:rPr>
+        <w:t xml:space="preserve">Archive of Public Health, </w:t>
+      </w:r>
+      <w:r>
+        <w:t xml:space="preserve">09 Dec. 2019, </w:t>
+      </w:r>
+      <w:hyperlink r:id="rId13" w:history="1">
+        <w:r>
+          <w:rPr>
+            <w:rStyle w:val="Hyperlink"/>
+          </w:rPr>
+          <w:t>https://archpublichealth.biomedcentral.com/articles/10.1186/s13690-019-0375-8</w:t>
+        </w:r>
+      </w:hyperlink>
+      <w:r>
+        <w:t xml:space="preserve"> </w:t>
+      </w:r>
+    </w:p>
+    <w:p>
+      <w:pPr>
+        <w:pStyle w:val="NormalWeb"/>
+        <w:ind w:left="567" w:hanging="567"/>
+      </w:pPr>
+      <w:r>
+        <w:t xml:space="preserve">Huebner, Marianne and Perperoglou, Aris.  “Performance Development From Youth to Senior and Age of Peak Performance in Olympic Weightlifting.” </w:t>
+      </w:r>
+      <w:r>
+        <w:rPr>
+          <w:i/>
+          <w:iCs/>
+        </w:rPr>
+        <w:t>Frontiers</w:t>
+      </w:r>
+      <w:r>
+        <w:t xml:space="preserve">, Children’s Exercise Physiology, 27 Aug. 2019, </w:t>
+      </w:r>
+      <w:hyperlink r:id="rId14" w:history="1">
         <w:r>
           <w:rPr>
             <w:rStyle w:val="Hyperlink"/>
@@ -1479,11 +1613,117 @@
         <w:pStyle w:val="NormalWeb"/>
         <w:ind w:left="567" w:hanging="567"/>
         <w:rPr>
+          <w:lang w:val="it-IT"/>
+        </w:rPr>
+      </w:pPr>
+      <w:r>
+        <w:rPr>
+          <w:lang w:val="it-IT"/>
+        </w:rPr>
+        <w:t xml:space="preserve">Kaggle NBA Data: </w:t>
+      </w:r>
+      <w:hyperlink r:id="rId15" w:history="1">
+        <w:r>
+          <w:rPr>
+            <w:rStyle w:val="Hyperlink"/>
+            <w:lang w:val="it-IT"/>
+          </w:rPr>
+          <w:t>https://www.kaggle.com/datasets/drgilermo/nba-players-stats?resource=download</w:t>
+        </w:r>
+      </w:hyperlink>
+      <w:r>
+        <w:rPr>
+          <w:lang w:val="it-IT"/>
+        </w:rPr>
+        <w:t xml:space="preserve"> </w:t>
+      </w:r>
+    </w:p>
+    <w:p>
+      <w:pPr>
+        <w:pStyle w:val="NormalWeb"/>
+        <w:ind w:left="567" w:hanging="567"/>
+        <w:rPr>
+          <w:lang w:val="it-IT"/>
+        </w:rPr>
+      </w:pPr>
+      <w:r>
+        <w:rPr>
+          <w:lang w:val="it-IT"/>
+        </w:rPr>
+        <w:t xml:space="preserve">Kaggle NHL Data: </w:t>
+      </w:r>
+      <w:hyperlink r:id="rId16" w:history="1">
+        <w:r>
+          <w:rPr>
+            <w:rStyle w:val="Hyperlink"/>
+            <w:lang w:val="it-IT"/>
+          </w:rPr>
+          <w:t>https://www.kaggle.com/datasets/xavya77/nhl04to18</w:t>
+        </w:r>
+      </w:hyperlink>
+      <w:r>
+        <w:rPr>
+          <w:lang w:val="it-IT"/>
+        </w:rPr>
+        <w:t xml:space="preserve"> </w:t>
+      </w:r>
+    </w:p>
+    <w:p>
+      <w:pPr>
+        <w:pStyle w:val="NormalWeb"/>
+        <w:ind w:left="567" w:hanging="567"/>
+      </w:pPr>
+      <w:r>
+        <w:t xml:space="preserve">Kaggle Olympic Data: </w:t>
+      </w:r>
+      <w:hyperlink r:id="rId17" w:history="1">
+        <w:r>
+          <w:rPr>
+            <w:rStyle w:val="Hyperlink"/>
+          </w:rPr>
+          <w:t>https://www.kaggle.com/datasets/heesoo37/120-years-of-olympic-history-athletes-and-results</w:t>
+        </w:r>
+      </w:hyperlink>
+      <w:r>
+        <w:t xml:space="preserve"> </w:t>
+      </w:r>
+    </w:p>
+    <w:p>
+      <w:pPr>
+        <w:pStyle w:val="NormalWeb"/>
+        <w:ind w:left="567" w:hanging="567"/>
+      </w:pPr>
+      <w:r>
+        <w:t xml:space="preserve">Kaggle Premier League Data: </w:t>
+      </w:r>
+      <w:hyperlink r:id="rId18" w:history="1">
+        <w:r>
+          <w:rPr>
+            <w:rStyle w:val="Hyperlink"/>
+          </w:rPr>
+          <w:t>https://www.kaggle.com/datasets/rishikeshkanabar/premier-league-player-statistics-updated-daily</w:t>
+        </w:r>
+      </w:hyperlink>
+      <w:r>
+        <w:t xml:space="preserve"> </w:t>
+      </w:r>
+    </w:p>
+    <w:p>
+      <w:pPr>
+        <w:pStyle w:val="NormalWeb"/>
+        <w:ind w:left="567" w:hanging="567"/>
+        <w:rPr>
           <w:rFonts w:eastAsiaTheme="minorEastAsia"/>
         </w:rPr>
       </w:pPr>
       <w:r>
-        <w:t xml:space="preserve">Salfino, Michael. “The NFL Is No League for Old Men.” </w:t>
+        <w:rPr>
+          <w:lang w:val="it-IT"/>
+        </w:rPr>
+        <w:t xml:space="preserve">Salfino, Michael. </w:t>
+      </w:r>
+      <w:r>
+        <w:t xml:space="preserve">“The NFL Is No League for Old Men.” </w:t>
       </w:r>
       <w:r>
         <w:rPr>
@@ -1495,7 +1735,7 @@
       <w:r>
         <w:t xml:space="preserve">, FiveThirtyEight, 30 Aug. 2018, </w:t>
       </w:r>
-      <w:hyperlink r:id="rId17" w:anchor=":~:text=Data%20shows%20that%20players%20at,is%20pronounced%20for%20all%20positions" w:history="1">
+      <w:hyperlink r:id="rId19" w:anchor=":~:text=Data%20shows%20that%20players%20at,is%20pronounced%20for%20all%20positions" w:history="1">
         <w:r>
           <w:rPr>
             <w:rStyle w:val="Hyperlink"/>
@@ -1531,53 +1771,8 @@
         <w:pStyle w:val="NormalWeb"/>
         <w:ind w:left="567" w:hanging="567"/>
       </w:pPr>
-      <w:proofErr w:type="spellStart"/>
-      <w:r>
-        <w:t>Oterhals</w:t>
-      </w:r>
-      <w:proofErr w:type="spellEnd"/>
-      <w:r>
-        <w:t xml:space="preserve">, </w:t>
-      </w:r>
-      <w:proofErr w:type="spellStart"/>
-      <w:r>
-        <w:t>Geir</w:t>
-      </w:r>
-      <w:proofErr w:type="spellEnd"/>
-      <w:r>
-        <w:t xml:space="preserve"> &amp; </w:t>
-      </w:r>
-      <w:proofErr w:type="spellStart"/>
-      <w:r>
-        <w:t>Lorås</w:t>
-      </w:r>
-      <w:proofErr w:type="spellEnd"/>
-      <w:r>
-        <w:t xml:space="preserve">, </w:t>
-      </w:r>
-      <w:proofErr w:type="spellStart"/>
-      <w:r>
-        <w:t>Håvard</w:t>
-      </w:r>
-      <w:proofErr w:type="spellEnd"/>
-      <w:r>
-        <w:t xml:space="preserve"> &amp; Pedersen, </w:t>
-      </w:r>
-      <w:proofErr w:type="spellStart"/>
-      <w:r>
-        <w:t>Arve</w:t>
-      </w:r>
-      <w:proofErr w:type="spellEnd"/>
-      <w:r>
-        <w:t xml:space="preserve">. (2021). Age at Nomination Among Soccer Players Nominated for Major International Individual Awards: A Better Proxy for the Age of Peak Individual Soccer </w:t>
-      </w:r>
-      <w:proofErr w:type="gramStart"/>
-      <w:r>
-        <w:t>Performance?.</w:t>
-      </w:r>
-      <w:proofErr w:type="gramEnd"/>
-      <w:r>
-        <w:t xml:space="preserve"> Frontiers in Psychology. 12. 661523. 10.3389/fpsyg.2021.661523.</w:t>
+      <w:r>
+        <w:t>Oterhals, Geir &amp; Lorås, Håvard &amp; Pedersen, Arve. (2021). Age at Nomination Among Soccer Players Nominated for Major International Individual Awards: A Better Proxy for the Age of Peak Individual Soccer Performance?. Frontiers in Psychology. 12. 661523. 10.3389/fpsyg.2021.661523.</w:t>
       </w:r>
     </w:p>
     <w:p>
@@ -1589,8 +1784,8 @@
       </w:pPr>
     </w:p>
     <w:sectPr>
-      <w:headerReference w:type="even" r:id="rId18"/>
-      <w:headerReference w:type="default" r:id="rId19"/>
+      <w:headerReference w:type="even" r:id="rId20"/>
+      <w:headerReference w:type="default" r:id="rId21"/>
       <w:pgSz w:w="12240" w:h="15840"/>
       <w:pgMar w:top="1440" w:right="1440" w:bottom="1440" w:left="1440" w:header="720" w:footer="720" w:gutter="0"/>
       <w:pgNumType w:start="0"/>
@@ -1600,66 +1795,6 @@
     </w:sectPr>
   </w:body>
 </w:document>
-</file>
-
-<file path=word/comments.xml><?xml version="1.0" encoding="utf-8"?>
-<w:comments xmlns:wpc="http://schemas.microsoft.com/office/word/2010/wordprocessingCanvas" xmlns:cx="http://schemas.microsoft.com/office/drawing/2014/chartex" xmlns:cx1="http://schemas.microsoft.com/office/drawing/2015/9/8/chartex" xmlns:cx2="http://schemas.microsoft.com/office/drawing/2015/10/21/chartex" xmlns:cx3="http://schemas.microsoft.com/office/drawing/2016/5/9/chartex" xmlns:cx4="http://schemas.microsoft.com/office/drawing/2016/5/10/chartex" xmlns:cx5="http://schemas.microsoft.com/office/drawing/2016/5/11/chartex" xmlns:cx6="http://schemas.microsoft.com/office/drawing/2016/5/12/chartex" xmlns:cx7="http://schemas.microsoft.com/office/drawing/2016/5/13/chartex" xmlns:cx8="http://schemas.microsoft.com/office/drawing/2016/5/14/chartex" xmlns:mc="http://schemas.openxmlformats.org/markup-compatibility/2006" xmlns:aink="http://schemas.microsoft.com/office/drawing/2016/ink" xmlns:am3d="http://schemas.microsoft.com/office/drawing/2017/model3d" xmlns:o="urn:schemas-microsoft-com:office:office" xmlns:oel="http://schemas.microsoft.com/office/2019/extlst" xmlns:r="http://schemas.openxmlformats.org/officeDocument/2006/relationships" xmlns:m="http://schemas.openxmlformats.org/officeDocument/2006/math" xmlns:v="urn:schemas-microsoft-com:vml" xmlns:wp14="http://schemas.microsoft.com/office/word/2010/wordprocessingDrawing" xmlns:wp="http://schemas.openxmlformats.org/drawingml/2006/wordprocessingDrawing" xmlns:w10="urn:schemas-microsoft-com:office:word" xmlns:w="http://schemas.openxmlformats.org/wordprocessingml/2006/main" xmlns:w14="http://schemas.microsoft.com/office/word/2010/wordml" xmlns:w15="http://schemas.microsoft.com/office/word/2012/wordml" xmlns:w16cex="http://schemas.microsoft.com/office/word/2018/wordml/cex" xmlns:w16cid="http://schemas.microsoft.com/office/word/2016/wordml/cid" xmlns:w16="http://schemas.microsoft.com/office/word/2018/wordml" xmlns:w16sdtdh="http://schemas.microsoft.com/office/word/2020/wordml/sdtdatahash" xmlns:w16se="http://schemas.microsoft.com/office/word/2015/wordml/symex" xmlns:wpg="http://schemas.microsoft.com/office/word/2010/wordprocessingGroup" xmlns:wpi="http://schemas.microsoft.com/office/word/2010/wordprocessingInk" xmlns:wne="http://schemas.microsoft.com/office/word/2006/wordml" xmlns:wps="http://schemas.microsoft.com/office/word/2010/wordprocessingShape" mc:Ignorable="w14 w15 w16se w16cid w16 w16cex w16sdtdh wp14">
-  <w:comment w:id="0" w:author="Max ZOU" w:date="2022-10-10T12:17:00Z" w:initials="MZ">
-    <w:p>
-      <w:pPr>
-        <w:pStyle w:val="CommentText"/>
-      </w:pPr>
-      <w:r>
-        <w:rPr>
-          <w:rStyle w:val="CommentReference"/>
-        </w:rPr>
-        <w:annotationRef/>
-      </w:r>
-      <w:r>
-        <w:t>Major sports: basketball/baseball..</w:t>
-      </w:r>
-    </w:p>
-    <w:p>
-      <w:pPr>
-        <w:pStyle w:val="CommentText"/>
-      </w:pPr>
-      <w:r>
-        <w:t>Way of rescaling metrics/performances across sports</w:t>
-      </w:r>
-    </w:p>
-    <w:p>
-      <w:pPr>
-        <w:pStyle w:val="CommentText"/>
-      </w:pPr>
-      <w:r>
-        <w:t>Narrow down: sports, information</w:t>
-      </w:r>
-    </w:p>
-    <w:p>
-      <w:pPr>
-        <w:pStyle w:val="CommentText"/>
-      </w:pPr>
-    </w:p>
-  </w:comment>
-</w:comments>
-</file>
-
-<file path=word/commentsExtended.xml><?xml version="1.0" encoding="utf-8"?>
-<w15:commentsEx xmlns:wpc="http://schemas.microsoft.com/office/word/2010/wordprocessingCanvas" xmlns:cx="http://schemas.microsoft.com/office/drawing/2014/chartex" xmlns:cx1="http://schemas.microsoft.com/office/drawing/2015/9/8/chartex" xmlns:cx2="http://schemas.microsoft.com/office/drawing/2015/10/21/chartex" xmlns:cx3="http://schemas.microsoft.com/office/drawing/2016/5/9/chartex" xmlns:cx4="http://schemas.microsoft.com/office/drawing/2016/5/10/chartex" xmlns:cx5="http://schemas.microsoft.com/office/drawing/2016/5/11/chartex" xmlns:cx6="http://schemas.microsoft.com/office/drawing/2016/5/12/chartex" xmlns:cx7="http://schemas.microsoft.com/office/drawing/2016/5/13/chartex" xmlns:cx8="http://schemas.microsoft.com/office/drawing/2016/5/14/chartex" xmlns:mc="http://schemas.openxmlformats.org/markup-compatibility/2006" xmlns:aink="http://schemas.microsoft.com/office/drawing/2016/ink" xmlns:am3d="http://schemas.microsoft.com/office/drawing/2017/model3d" xmlns:o="urn:schemas-microsoft-com:office:office" xmlns:oel="http://schemas.microsoft.com/office/2019/extlst" xmlns:r="http://schemas.openxmlformats.org/officeDocument/2006/relationships" xmlns:m="http://schemas.openxmlformats.org/officeDocument/2006/math" xmlns:v="urn:schemas-microsoft-com:vml" xmlns:wp14="http://schemas.microsoft.com/office/word/2010/wordprocessingDrawing" xmlns:wp="http://schemas.openxmlformats.org/drawingml/2006/wordprocessingDrawing" xmlns:w10="urn:schemas-microsoft-com:office:word" xmlns:w="http://schemas.openxmlformats.org/wordprocessingml/2006/main" xmlns:w14="http://schemas.microsoft.com/office/word/2010/wordml" xmlns:w15="http://schemas.microsoft.com/office/word/2012/wordml" xmlns:w16cex="http://schemas.microsoft.com/office/word/2018/wordml/cex" xmlns:w16cid="http://schemas.microsoft.com/office/word/2016/wordml/cid" xmlns:w16="http://schemas.microsoft.com/office/word/2018/wordml" xmlns:w16sdtdh="http://schemas.microsoft.com/office/word/2020/wordml/sdtdatahash" xmlns:w16se="http://schemas.microsoft.com/office/word/2015/wordml/symex" xmlns:wpg="http://schemas.microsoft.com/office/word/2010/wordprocessingGroup" xmlns:wpi="http://schemas.microsoft.com/office/word/2010/wordprocessingInk" xmlns:wne="http://schemas.microsoft.com/office/word/2006/wordml" xmlns:wps="http://schemas.microsoft.com/office/word/2010/wordprocessingShape" mc:Ignorable="w14 w15 w16se w16cid w16 w16cex w16sdtdh wp14">
-  <w15:commentEx w15:paraId="06DBEDAE" w15:done="0"/>
-</w15:commentsEx>
-</file>
-
-<file path=word/commentsExtensible.xml><?xml version="1.0" encoding="utf-8"?>
-<w16cex:commentsExtensible xmlns:wpc="http://schemas.microsoft.com/office/word/2010/wordprocessingCanvas" xmlns:cx="http://schemas.microsoft.com/office/drawing/2014/chartex" xmlns:cx1="http://schemas.microsoft.com/office/drawing/2015/9/8/chartex" xmlns:cx2="http://schemas.microsoft.com/office/drawing/2015/10/21/chartex" xmlns:cx3="http://schemas.microsoft.com/office/drawing/2016/5/9/chartex" xmlns:cx4="http://schemas.microsoft.com/office/drawing/2016/5/10/chartex" xmlns:cx5="http://schemas.microsoft.com/office/drawing/2016/5/11/chartex" xmlns:cx6="http://schemas.microsoft.com/office/drawing/2016/5/12/chartex" xmlns:cx7="http://schemas.microsoft.com/office/drawing/2016/5/13/chartex" xmlns:cx8="http://schemas.microsoft.com/office/drawing/2016/5/14/chartex" xmlns:mc="http://schemas.openxmlformats.org/markup-compatibility/2006" xmlns:aink="http://schemas.microsoft.com/office/drawing/2016/ink" xmlns:am3d="http://schemas.microsoft.com/office/drawing/2017/model3d" xmlns:o="urn:schemas-microsoft-com:office:office" xmlns:oel="http://schemas.microsoft.com/office/2019/extlst" xmlns:r="http://schemas.openxmlformats.org/officeDocument/2006/relationships" xmlns:m="http://schemas.openxmlformats.org/officeDocument/2006/math" xmlns:v="urn:schemas-microsoft-com:vml" xmlns:wp14="http://schemas.microsoft.com/office/word/2010/wordprocessingDrawing" xmlns:wp="http://schemas.openxmlformats.org/drawingml/2006/wordprocessingDrawing" xmlns:w10="urn:schemas-microsoft-com:office:word" xmlns:w="http://schemas.openxmlformats.org/wordprocessingml/2006/main" xmlns:w14="http://schemas.microsoft.com/office/word/2010/wordml" xmlns:w15="http://schemas.microsoft.com/office/word/2012/wordml" xmlns:w16cex="http://schemas.microsoft.com/office/word/2018/wordml/cex" xmlns:w16cid="http://schemas.microsoft.com/office/word/2016/wordml/cid" xmlns:w16="http://schemas.microsoft.com/office/word/2018/wordml" xmlns:w16sdtdh="http://schemas.microsoft.com/office/word/2020/wordml/sdtdatahash" xmlns:w16se="http://schemas.microsoft.com/office/word/2015/wordml/symex" xmlns:wpg="http://schemas.microsoft.com/office/word/2010/wordprocessingGroup" xmlns:wpi="http://schemas.microsoft.com/office/word/2010/wordprocessingInk" xmlns:wne="http://schemas.microsoft.com/office/word/2006/wordml" xmlns:wps="http://schemas.microsoft.com/office/word/2010/wordprocessingShape" mc:Ignorable="w14 w15 w16se w16cid w16 w16cex w16sdtdh wp14">
-  <w16cex:commentExtensible w16cex:durableId="26EE8BF2" w16cex:dateUtc="2022-10-10T17:17:00Z"/>
-</w16cex:commentsExtensible>
-</file>
-
-<file path=word/commentsIds.xml><?xml version="1.0" encoding="utf-8"?>
-<w16cid:commentsIds xmlns:wpc="http://schemas.microsoft.com/office/word/2010/wordprocessingCanvas" xmlns:cx="http://schemas.microsoft.com/office/drawing/2014/chartex" xmlns:cx1="http://schemas.microsoft.com/office/drawing/2015/9/8/chartex" xmlns:cx2="http://schemas.microsoft.com/office/drawing/2015/10/21/chartex" xmlns:cx3="http://schemas.microsoft.com/office/drawing/2016/5/9/chartex" xmlns:cx4="http://schemas.microsoft.com/office/drawing/2016/5/10/chartex" xmlns:cx5="http://schemas.microsoft.com/office/drawing/2016/5/11/chartex" xmlns:cx6="http://schemas.microsoft.com/office/drawing/2016/5/12/chartex" xmlns:cx7="http://schemas.microsoft.com/office/drawing/2016/5/13/chartex" xmlns:cx8="http://schemas.microsoft.com/office/drawing/2016/5/14/chartex" xmlns:mc="http://schemas.openxmlformats.org/markup-compatibility/2006" xmlns:aink="http://schemas.microsoft.com/office/drawing/2016/ink" xmlns:am3d="http://schemas.microsoft.com/office/drawing/2017/model3d" xmlns:o="urn:schemas-microsoft-com:office:office" xmlns:oel="http://schemas.microsoft.com/office/2019/extlst" xmlns:r="http://schemas.openxmlformats.org/officeDocument/2006/relationships" xmlns:m="http://schemas.openxmlformats.org/officeDocument/2006/math" xmlns:v="urn:schemas-microsoft-com:vml" xmlns:wp14="http://schemas.microsoft.com/office/word/2010/wordprocessingDrawing" xmlns:wp="http://schemas.openxmlformats.org/drawingml/2006/wordprocessingDrawing" xmlns:w10="urn:schemas-microsoft-com:office:word" xmlns:w="http://schemas.openxmlformats.org/wordprocessingml/2006/main" xmlns:w14="http://schemas.microsoft.com/office/word/2010/wordml" xmlns:w15="http://schemas.microsoft.com/office/word/2012/wordml" xmlns:w16cex="http://schemas.microsoft.com/office/word/2018/wordml/cex" xmlns:w16cid="http://schemas.microsoft.com/office/word/2016/wordml/cid" xmlns:w16="http://schemas.microsoft.com/office/word/2018/wordml" xmlns:w16sdtdh="http://schemas.microsoft.com/office/word/2020/wordml/sdtdatahash" xmlns:w16se="http://schemas.microsoft.com/office/word/2015/wordml/symex" xmlns:wpg="http://schemas.microsoft.com/office/word/2010/wordprocessingGroup" xmlns:wpi="http://schemas.microsoft.com/office/word/2010/wordprocessingInk" xmlns:wne="http://schemas.microsoft.com/office/word/2006/wordml" xmlns:wps="http://schemas.microsoft.com/office/word/2010/wordprocessingShape" mc:Ignorable="w14 w15 w16se w16cid w16 w16cex w16sdtdh wp14">
-  <w16cid:commentId w16cid:paraId="06DBEDAE" w16cid:durableId="26EE8BF2"/>
-</w16cid:commentsIds>
 </file>
 
 <file path=word/endnotes.xml><?xml version="1.0" encoding="utf-8"?>
@@ -1860,14 +1995,6 @@
     </w:pPr>
   </w:p>
 </w:hdr>
-</file>
-
-<file path=word/people.xml><?xml version="1.0" encoding="utf-8"?>
-<w15:people xmlns:wpc="http://schemas.microsoft.com/office/word/2010/wordprocessingCanvas" xmlns:cx="http://schemas.microsoft.com/office/drawing/2014/chartex" xmlns:cx1="http://schemas.microsoft.com/office/drawing/2015/9/8/chartex" xmlns:cx2="http://schemas.microsoft.com/office/drawing/2015/10/21/chartex" xmlns:cx3="http://schemas.microsoft.com/office/drawing/2016/5/9/chartex" xmlns:cx4="http://schemas.microsoft.com/office/drawing/2016/5/10/chartex" xmlns:cx5="http://schemas.microsoft.com/office/drawing/2016/5/11/chartex" xmlns:cx6="http://schemas.microsoft.com/office/drawing/2016/5/12/chartex" xmlns:cx7="http://schemas.microsoft.com/office/drawing/2016/5/13/chartex" xmlns:cx8="http://schemas.microsoft.com/office/drawing/2016/5/14/chartex" xmlns:mc="http://schemas.openxmlformats.org/markup-compatibility/2006" xmlns:aink="http://schemas.microsoft.com/office/drawing/2016/ink" xmlns:am3d="http://schemas.microsoft.com/office/drawing/2017/model3d" xmlns:o="urn:schemas-microsoft-com:office:office" xmlns:oel="http://schemas.microsoft.com/office/2019/extlst" xmlns:r="http://schemas.openxmlformats.org/officeDocument/2006/relationships" xmlns:m="http://schemas.openxmlformats.org/officeDocument/2006/math" xmlns:v="urn:schemas-microsoft-com:vml" xmlns:wp14="http://schemas.microsoft.com/office/word/2010/wordprocessingDrawing" xmlns:wp="http://schemas.openxmlformats.org/drawingml/2006/wordprocessingDrawing" xmlns:w10="urn:schemas-microsoft-com:office:word" xmlns:w="http://schemas.openxmlformats.org/wordprocessingml/2006/main" xmlns:w14="http://schemas.microsoft.com/office/word/2010/wordml" xmlns:w15="http://schemas.microsoft.com/office/word/2012/wordml" xmlns:w16cex="http://schemas.microsoft.com/office/word/2018/wordml/cex" xmlns:w16cid="http://schemas.microsoft.com/office/word/2016/wordml/cid" xmlns:w16="http://schemas.microsoft.com/office/word/2018/wordml" xmlns:w16sdtdh="http://schemas.microsoft.com/office/word/2020/wordml/sdtdatahash" xmlns:w16se="http://schemas.microsoft.com/office/word/2015/wordml/symex" xmlns:wpg="http://schemas.microsoft.com/office/word/2010/wordprocessingGroup" xmlns:wpi="http://schemas.microsoft.com/office/word/2010/wordprocessingInk" xmlns:wne="http://schemas.microsoft.com/office/word/2006/wordml" xmlns:wps="http://schemas.microsoft.com/office/word/2010/wordprocessingShape" mc:Ignorable="w14 w15 w16se w16cid w16 w16cex w16sdtdh wp14">
-  <w15:person w15:author="Max ZOU">
-    <w15:presenceInfo w15:providerId="AD" w15:userId="S::zou47@wisc.edu::36063b44-14b8-4753-a3d3-4134e089600b"/>
-  </w15:person>
-</w15:people>
 </file>
 
 <file path=word/styles.xml><?xml version="1.0" encoding="utf-8"?>

</xml_diff>